<commit_message>
added how redux works
</commit_message>
<xml_diff>
--- a/docs/creating_ReactJS_project.docx
+++ b/docs/creating_ReactJS_project.docx
@@ -9436,6 +9436,7 @@
     <w:p>
       <w:pPr>
         <w:numPr>
+          <w:ilvl w:val="0"/>
           <w:numId w:val="0"/>
         </w:numPr>
         <w:ind w:leftChars="0"/>
@@ -11149,6 +11150,7 @@
     <w:p>
       <w:pPr>
         <w:numPr>
+          <w:ilvl w:val="0"/>
           <w:numId w:val="0"/>
         </w:numPr>
         <w:ind w:leftChars="0"/>
@@ -14935,6 +14937,7 @@
     <w:p>
       <w:pPr>
         <w:numPr>
+          <w:ilvl w:val="0"/>
           <w:numId w:val="0"/>
         </w:numPr>
         <w:ind w:leftChars="0"/>
@@ -14949,9 +14952,9 @@
       <w:r>
         <w:drawing>
           <wp:inline distT="0" distB="0" distL="114300" distR="114300">
-            <wp:extent cx="5727700" cy="2007870"/>
-            <wp:effectExtent l="0" t="0" r="0" b="11430"/>
-            <wp:docPr id="2" name="Picture 2"/>
+            <wp:extent cx="5730875" cy="1684655"/>
+            <wp:effectExtent l="0" t="0" r="9525" b="4445"/>
+            <wp:docPr id="3" name="Picture 1"/>
             <wp:cNvGraphicFramePr>
               <a:graphicFrameLocks xmlns:a="http://schemas.openxmlformats.org/drawingml/2006/main" noChangeAspect="1"/>
             </wp:cNvGraphicFramePr>
@@ -14959,7 +14962,7 @@
               <a:graphicData uri="http://schemas.openxmlformats.org/drawingml/2006/picture">
                 <pic:pic xmlns:pic="http://schemas.openxmlformats.org/drawingml/2006/picture">
                   <pic:nvPicPr>
-                    <pic:cNvPr id="2" name="Picture 2"/>
+                    <pic:cNvPr id="3" name="Picture 1"/>
                     <pic:cNvPicPr>
                       <a:picLocks noChangeAspect="1"/>
                     </pic:cNvPicPr>
@@ -14973,7 +14976,7 @@
                   <pic:spPr>
                     <a:xfrm>
                       <a:off x="0" y="0"/>
-                      <a:ext cx="5727700" cy="2007870"/>
+                      <a:ext cx="5730875" cy="1684655"/>
                     </a:xfrm>
                     <a:prstGeom prst="rect">
                       <a:avLst/>
@@ -14990,6 +14993,7 @@
         </w:drawing>
       </w:r>
     </w:p>
+    <w:p/>
     <w:p>
       <w:pPr>
         <w:rPr>
@@ -15046,6 +15050,7 @@
         </w:drawing>
       </w:r>
     </w:p>
+    <w:p/>
     <w:p>
       <w:pPr>
         <w:rPr>
@@ -15053,8 +15058,2369 @@
           <w:lang w:val="en-US"/>
         </w:rPr>
       </w:pPr>
+      <w:r>
+        <w:rPr>
+          <w:rFonts w:hint="default"/>
+          <w:lang w:val="en-US"/>
+        </w:rPr>
+        <w:t xml:space="preserve">How Redux work </w:t>
+      </w:r>
+    </w:p>
+    <w:p>
+      <w:pPr>
+        <w:rPr>
+          <w:rFonts w:hint="default"/>
+          <w:lang w:val="en-US"/>
+        </w:rPr>
+      </w:pPr>
+      <w:r>
+        <w:rPr>
+          <w:rFonts w:hint="default"/>
+          <w:lang w:val="en-US"/>
+        </w:rPr>
+        <w:t>customerSlice.js</w:t>
+      </w:r>
+    </w:p>
+    <w:p>
+      <w:pPr>
+        <w:keepNext w:val="0"/>
+        <w:keepLines w:val="0"/>
+        <w:widowControl/>
+        <w:suppressLineNumbers w:val="0"/>
+        <w:shd w:val="clear" w:fill="1F1F1F"/>
+        <w:spacing w:line="190" w:lineRule="atLeast"/>
+        <w:jc w:val="left"/>
+        <w:rPr>
+          <w:rFonts w:ascii="Consolas" w:hAnsi="Consolas" w:eastAsia="Consolas" w:cs="Consolas"/>
+          <w:b w:val="0"/>
+          <w:bCs w:val="0"/>
+          <w:color w:val="CCCCCC"/>
+          <w:sz w:val="14"/>
+          <w:szCs w:val="14"/>
+        </w:rPr>
+      </w:pPr>
+      <w:r>
+        <w:rPr>
+          <w:rFonts w:hint="default" w:ascii="Consolas" w:hAnsi="Consolas" w:eastAsia="Consolas" w:cs="Consolas"/>
+          <w:b w:val="0"/>
+          <w:bCs w:val="0"/>
+          <w:color w:val="C586C0"/>
+          <w:kern w:val="0"/>
+          <w:sz w:val="14"/>
+          <w:szCs w:val="14"/>
+          <w:shd w:val="clear" w:fill="1F1F1F"/>
+          <w:lang w:val="en-US" w:eastAsia="zh-CN" w:bidi="ar"/>
+          <w14:ligatures w14:val="standardContextual"/>
+        </w:rPr>
+        <w:t>import</w:t>
+      </w:r>
+      <w:r>
+        <w:rPr>
+          <w:rFonts w:hint="default" w:ascii="Consolas" w:hAnsi="Consolas" w:eastAsia="Consolas" w:cs="Consolas"/>
+          <w:b w:val="0"/>
+          <w:bCs w:val="0"/>
+          <w:color w:val="CCCCCC"/>
+          <w:kern w:val="0"/>
+          <w:sz w:val="14"/>
+          <w:szCs w:val="14"/>
+          <w:shd w:val="clear" w:fill="1F1F1F"/>
+          <w:lang w:val="en-US" w:eastAsia="zh-CN" w:bidi="ar"/>
+          <w14:ligatures w14:val="standardContextual"/>
+        </w:rPr>
+        <w:t xml:space="preserve"> { </w:t>
+      </w:r>
+      <w:r>
+        <w:rPr>
+          <w:rFonts w:hint="default" w:ascii="Consolas" w:hAnsi="Consolas" w:eastAsia="Consolas" w:cs="Consolas"/>
+          <w:b w:val="0"/>
+          <w:bCs w:val="0"/>
+          <w:color w:val="9CDCFE"/>
+          <w:kern w:val="0"/>
+          <w:sz w:val="14"/>
+          <w:szCs w:val="14"/>
+          <w:shd w:val="clear" w:fill="1F1F1F"/>
+          <w:lang w:val="en-US" w:eastAsia="zh-CN" w:bidi="ar"/>
+          <w14:ligatures w14:val="standardContextual"/>
+        </w:rPr>
+        <w:t>createSlice</w:t>
+      </w:r>
+      <w:r>
+        <w:rPr>
+          <w:rFonts w:hint="default" w:ascii="Consolas" w:hAnsi="Consolas" w:eastAsia="Consolas" w:cs="Consolas"/>
+          <w:b w:val="0"/>
+          <w:bCs w:val="0"/>
+          <w:color w:val="CCCCCC"/>
+          <w:kern w:val="0"/>
+          <w:sz w:val="14"/>
+          <w:szCs w:val="14"/>
+          <w:shd w:val="clear" w:fill="1F1F1F"/>
+          <w:lang w:val="en-US" w:eastAsia="zh-CN" w:bidi="ar"/>
+          <w14:ligatures w14:val="standardContextual"/>
+        </w:rPr>
+        <w:t xml:space="preserve"> } </w:t>
+      </w:r>
+      <w:r>
+        <w:rPr>
+          <w:rFonts w:hint="default" w:ascii="Consolas" w:hAnsi="Consolas" w:eastAsia="Consolas" w:cs="Consolas"/>
+          <w:b w:val="0"/>
+          <w:bCs w:val="0"/>
+          <w:color w:val="C586C0"/>
+          <w:kern w:val="0"/>
+          <w:sz w:val="14"/>
+          <w:szCs w:val="14"/>
+          <w:shd w:val="clear" w:fill="1F1F1F"/>
+          <w:lang w:val="en-US" w:eastAsia="zh-CN" w:bidi="ar"/>
+          <w14:ligatures w14:val="standardContextual"/>
+        </w:rPr>
+        <w:t>from</w:t>
+      </w:r>
+      <w:r>
+        <w:rPr>
+          <w:rFonts w:hint="default" w:ascii="Consolas" w:hAnsi="Consolas" w:eastAsia="Consolas" w:cs="Consolas"/>
+          <w:b w:val="0"/>
+          <w:bCs w:val="0"/>
+          <w:color w:val="CCCCCC"/>
+          <w:kern w:val="0"/>
+          <w:sz w:val="14"/>
+          <w:szCs w:val="14"/>
+          <w:shd w:val="clear" w:fill="1F1F1F"/>
+          <w:lang w:val="en-US" w:eastAsia="zh-CN" w:bidi="ar"/>
+          <w14:ligatures w14:val="standardContextual"/>
+        </w:rPr>
+        <w:t xml:space="preserve"> </w:t>
+      </w:r>
+      <w:r>
+        <w:rPr>
+          <w:rFonts w:hint="default" w:ascii="Consolas" w:hAnsi="Consolas" w:eastAsia="Consolas" w:cs="Consolas"/>
+          <w:b w:val="0"/>
+          <w:bCs w:val="0"/>
+          <w:color w:val="CE9178"/>
+          <w:kern w:val="0"/>
+          <w:sz w:val="14"/>
+          <w:szCs w:val="14"/>
+          <w:shd w:val="clear" w:fill="1F1F1F"/>
+          <w:lang w:val="en-US" w:eastAsia="zh-CN" w:bidi="ar"/>
+          <w14:ligatures w14:val="standardContextual"/>
+        </w:rPr>
+        <w:t>"@reduxjs/toolkit"</w:t>
+      </w:r>
+      <w:r>
+        <w:rPr>
+          <w:rFonts w:hint="default" w:ascii="Consolas" w:hAnsi="Consolas" w:eastAsia="Consolas" w:cs="Consolas"/>
+          <w:b w:val="0"/>
+          <w:bCs w:val="0"/>
+          <w:color w:val="CCCCCC"/>
+          <w:kern w:val="0"/>
+          <w:sz w:val="14"/>
+          <w:szCs w:val="14"/>
+          <w:shd w:val="clear" w:fill="1F1F1F"/>
+          <w:lang w:val="en-US" w:eastAsia="zh-CN" w:bidi="ar"/>
+          <w14:ligatures w14:val="standardContextual"/>
+        </w:rPr>
+        <w:t>;</w:t>
+      </w:r>
+    </w:p>
+    <w:p>
+      <w:pPr>
+        <w:keepNext w:val="0"/>
+        <w:keepLines w:val="0"/>
+        <w:widowControl/>
+        <w:suppressLineNumbers w:val="0"/>
+        <w:shd w:val="clear" w:fill="1F1F1F"/>
+        <w:spacing w:line="190" w:lineRule="atLeast"/>
+        <w:jc w:val="left"/>
+        <w:rPr>
+          <w:rFonts w:hint="default" w:ascii="Consolas" w:hAnsi="Consolas" w:eastAsia="Consolas" w:cs="Consolas"/>
+          <w:b w:val="0"/>
+          <w:bCs w:val="0"/>
+          <w:color w:val="CCCCCC"/>
+          <w:sz w:val="14"/>
+          <w:szCs w:val="14"/>
+        </w:rPr>
+      </w:pPr>
+    </w:p>
+    <w:p>
+      <w:pPr>
+        <w:keepNext w:val="0"/>
+        <w:keepLines w:val="0"/>
+        <w:widowControl/>
+        <w:suppressLineNumbers w:val="0"/>
+        <w:shd w:val="clear" w:fill="1F1F1F"/>
+        <w:spacing w:line="190" w:lineRule="atLeast"/>
+        <w:jc w:val="left"/>
+        <w:rPr>
+          <w:rFonts w:hint="default" w:ascii="Consolas" w:hAnsi="Consolas" w:eastAsia="Consolas" w:cs="Consolas"/>
+          <w:b w:val="0"/>
+          <w:bCs w:val="0"/>
+          <w:color w:val="CCCCCC"/>
+          <w:sz w:val="14"/>
+          <w:szCs w:val="14"/>
+        </w:rPr>
+      </w:pPr>
+      <w:r>
+        <w:rPr>
+          <w:rFonts w:hint="default" w:ascii="Consolas" w:hAnsi="Consolas" w:eastAsia="Consolas" w:cs="Consolas"/>
+          <w:b w:val="0"/>
+          <w:bCs w:val="0"/>
+          <w:color w:val="569CD6"/>
+          <w:kern w:val="0"/>
+          <w:sz w:val="14"/>
+          <w:szCs w:val="14"/>
+          <w:shd w:val="clear" w:fill="1F1F1F"/>
+          <w:lang w:val="en-US" w:eastAsia="zh-CN" w:bidi="ar"/>
+          <w14:ligatures w14:val="standardContextual"/>
+        </w:rPr>
+        <w:t>const</w:t>
+      </w:r>
+      <w:r>
+        <w:rPr>
+          <w:rFonts w:hint="default" w:ascii="Consolas" w:hAnsi="Consolas" w:eastAsia="Consolas" w:cs="Consolas"/>
+          <w:b w:val="0"/>
+          <w:bCs w:val="0"/>
+          <w:color w:val="CCCCCC"/>
+          <w:kern w:val="0"/>
+          <w:sz w:val="14"/>
+          <w:szCs w:val="14"/>
+          <w:shd w:val="clear" w:fill="1F1F1F"/>
+          <w:lang w:val="en-US" w:eastAsia="zh-CN" w:bidi="ar"/>
+          <w14:ligatures w14:val="standardContextual"/>
+        </w:rPr>
+        <w:t xml:space="preserve"> </w:t>
+      </w:r>
+      <w:r>
+        <w:rPr>
+          <w:rFonts w:hint="default" w:ascii="Consolas" w:hAnsi="Consolas" w:eastAsia="Consolas" w:cs="Consolas"/>
+          <w:b w:val="0"/>
+          <w:bCs w:val="0"/>
+          <w:color w:val="4FC1FF"/>
+          <w:kern w:val="0"/>
+          <w:sz w:val="14"/>
+          <w:szCs w:val="14"/>
+          <w:shd w:val="clear" w:fill="1F1F1F"/>
+          <w:lang w:val="en-US" w:eastAsia="zh-CN" w:bidi="ar"/>
+          <w14:ligatures w14:val="standardContextual"/>
+        </w:rPr>
+        <w:t>initialState</w:t>
+      </w:r>
+      <w:r>
+        <w:rPr>
+          <w:rFonts w:hint="default" w:ascii="Consolas" w:hAnsi="Consolas" w:eastAsia="Consolas" w:cs="Consolas"/>
+          <w:b w:val="0"/>
+          <w:bCs w:val="0"/>
+          <w:color w:val="CCCCCC"/>
+          <w:kern w:val="0"/>
+          <w:sz w:val="14"/>
+          <w:szCs w:val="14"/>
+          <w:shd w:val="clear" w:fill="1F1F1F"/>
+          <w:lang w:val="en-US" w:eastAsia="zh-CN" w:bidi="ar"/>
+          <w14:ligatures w14:val="standardContextual"/>
+        </w:rPr>
+        <w:t xml:space="preserve"> </w:t>
+      </w:r>
+      <w:r>
+        <w:rPr>
+          <w:rFonts w:hint="default" w:ascii="Consolas" w:hAnsi="Consolas" w:eastAsia="Consolas" w:cs="Consolas"/>
+          <w:b w:val="0"/>
+          <w:bCs w:val="0"/>
+          <w:color w:val="D4D4D4"/>
+          <w:kern w:val="0"/>
+          <w:sz w:val="14"/>
+          <w:szCs w:val="14"/>
+          <w:shd w:val="clear" w:fill="1F1F1F"/>
+          <w:lang w:val="en-US" w:eastAsia="zh-CN" w:bidi="ar"/>
+          <w14:ligatures w14:val="standardContextual"/>
+        </w:rPr>
+        <w:t>=</w:t>
+      </w:r>
+      <w:r>
+        <w:rPr>
+          <w:rFonts w:hint="default" w:ascii="Consolas" w:hAnsi="Consolas" w:eastAsia="Consolas" w:cs="Consolas"/>
+          <w:b w:val="0"/>
+          <w:bCs w:val="0"/>
+          <w:color w:val="CCCCCC"/>
+          <w:kern w:val="0"/>
+          <w:sz w:val="14"/>
+          <w:szCs w:val="14"/>
+          <w:shd w:val="clear" w:fill="1F1F1F"/>
+          <w:lang w:val="en-US" w:eastAsia="zh-CN" w:bidi="ar"/>
+          <w14:ligatures w14:val="standardContextual"/>
+        </w:rPr>
+        <w:t xml:space="preserve"> [];</w:t>
+      </w:r>
+    </w:p>
+    <w:p>
+      <w:pPr>
+        <w:keepNext w:val="0"/>
+        <w:keepLines w:val="0"/>
+        <w:widowControl/>
+        <w:suppressLineNumbers w:val="0"/>
+        <w:jc w:val="left"/>
+      </w:pPr>
+    </w:p>
+    <w:p>
+      <w:pPr>
+        <w:keepNext w:val="0"/>
+        <w:keepLines w:val="0"/>
+        <w:widowControl/>
+        <w:suppressLineNumbers w:val="0"/>
+        <w:shd w:val="clear" w:fill="1F1F1F"/>
+        <w:spacing w:line="190" w:lineRule="atLeast"/>
+        <w:jc w:val="left"/>
+        <w:rPr>
+          <w:rFonts w:hint="default" w:ascii="Consolas" w:hAnsi="Consolas" w:eastAsia="Consolas" w:cs="Consolas"/>
+          <w:b w:val="0"/>
+          <w:bCs w:val="0"/>
+          <w:color w:val="CCCCCC"/>
+          <w:sz w:val="14"/>
+          <w:szCs w:val="14"/>
+        </w:rPr>
+      </w:pPr>
+      <w:r>
+        <w:rPr>
+          <w:rFonts w:hint="default" w:ascii="Consolas" w:hAnsi="Consolas" w:eastAsia="Consolas" w:cs="Consolas"/>
+          <w:b w:val="0"/>
+          <w:bCs w:val="0"/>
+          <w:color w:val="569CD6"/>
+          <w:kern w:val="0"/>
+          <w:sz w:val="14"/>
+          <w:szCs w:val="14"/>
+          <w:shd w:val="clear" w:fill="1F1F1F"/>
+          <w:lang w:val="en-US" w:eastAsia="zh-CN" w:bidi="ar"/>
+          <w14:ligatures w14:val="standardContextual"/>
+        </w:rPr>
+        <w:t>const</w:t>
+      </w:r>
+      <w:r>
+        <w:rPr>
+          <w:rFonts w:hint="default" w:ascii="Consolas" w:hAnsi="Consolas" w:eastAsia="Consolas" w:cs="Consolas"/>
+          <w:b w:val="0"/>
+          <w:bCs w:val="0"/>
+          <w:color w:val="CCCCCC"/>
+          <w:kern w:val="0"/>
+          <w:sz w:val="14"/>
+          <w:szCs w:val="14"/>
+          <w:shd w:val="clear" w:fill="1F1F1F"/>
+          <w:lang w:val="en-US" w:eastAsia="zh-CN" w:bidi="ar"/>
+          <w14:ligatures w14:val="standardContextual"/>
+        </w:rPr>
+        <w:t xml:space="preserve"> </w:t>
+      </w:r>
+      <w:r>
+        <w:rPr>
+          <w:rFonts w:hint="default" w:ascii="Consolas" w:hAnsi="Consolas" w:eastAsia="Consolas" w:cs="Consolas"/>
+          <w:b w:val="0"/>
+          <w:bCs w:val="0"/>
+          <w:color w:val="4FC1FF"/>
+          <w:kern w:val="0"/>
+          <w:sz w:val="14"/>
+          <w:szCs w:val="14"/>
+          <w:shd w:val="clear" w:fill="1F1F1F"/>
+          <w:lang w:val="en-US" w:eastAsia="zh-CN" w:bidi="ar"/>
+          <w14:ligatures w14:val="standardContextual"/>
+        </w:rPr>
+        <w:t>customerSlice</w:t>
+      </w:r>
+      <w:r>
+        <w:rPr>
+          <w:rFonts w:hint="default" w:ascii="Consolas" w:hAnsi="Consolas" w:eastAsia="Consolas" w:cs="Consolas"/>
+          <w:b w:val="0"/>
+          <w:bCs w:val="0"/>
+          <w:color w:val="CCCCCC"/>
+          <w:kern w:val="0"/>
+          <w:sz w:val="14"/>
+          <w:szCs w:val="14"/>
+          <w:shd w:val="clear" w:fill="1F1F1F"/>
+          <w:lang w:val="en-US" w:eastAsia="zh-CN" w:bidi="ar"/>
+          <w14:ligatures w14:val="standardContextual"/>
+        </w:rPr>
+        <w:t xml:space="preserve"> </w:t>
+      </w:r>
+      <w:r>
+        <w:rPr>
+          <w:rFonts w:hint="default" w:ascii="Consolas" w:hAnsi="Consolas" w:eastAsia="Consolas" w:cs="Consolas"/>
+          <w:b w:val="0"/>
+          <w:bCs w:val="0"/>
+          <w:color w:val="D4D4D4"/>
+          <w:kern w:val="0"/>
+          <w:sz w:val="14"/>
+          <w:szCs w:val="14"/>
+          <w:shd w:val="clear" w:fill="1F1F1F"/>
+          <w:lang w:val="en-US" w:eastAsia="zh-CN" w:bidi="ar"/>
+          <w14:ligatures w14:val="standardContextual"/>
+        </w:rPr>
+        <w:t>=</w:t>
+      </w:r>
+      <w:r>
+        <w:rPr>
+          <w:rFonts w:hint="default" w:ascii="Consolas" w:hAnsi="Consolas" w:eastAsia="Consolas" w:cs="Consolas"/>
+          <w:b w:val="0"/>
+          <w:bCs w:val="0"/>
+          <w:color w:val="CCCCCC"/>
+          <w:kern w:val="0"/>
+          <w:sz w:val="14"/>
+          <w:szCs w:val="14"/>
+          <w:shd w:val="clear" w:fill="1F1F1F"/>
+          <w:lang w:val="en-US" w:eastAsia="zh-CN" w:bidi="ar"/>
+          <w14:ligatures w14:val="standardContextual"/>
+        </w:rPr>
+        <w:t xml:space="preserve"> </w:t>
+      </w:r>
+      <w:r>
+        <w:rPr>
+          <w:rFonts w:hint="default" w:ascii="Consolas" w:hAnsi="Consolas" w:eastAsia="Consolas" w:cs="Consolas"/>
+          <w:b w:val="0"/>
+          <w:bCs w:val="0"/>
+          <w:color w:val="DCDCAA"/>
+          <w:kern w:val="0"/>
+          <w:sz w:val="14"/>
+          <w:szCs w:val="14"/>
+          <w:shd w:val="clear" w:fill="1F1F1F"/>
+          <w:lang w:val="en-US" w:eastAsia="zh-CN" w:bidi="ar"/>
+          <w14:ligatures w14:val="standardContextual"/>
+        </w:rPr>
+        <w:t>createSlice</w:t>
+      </w:r>
+      <w:r>
+        <w:rPr>
+          <w:rFonts w:hint="default" w:ascii="Consolas" w:hAnsi="Consolas" w:eastAsia="Consolas" w:cs="Consolas"/>
+          <w:b w:val="0"/>
+          <w:bCs w:val="0"/>
+          <w:color w:val="CCCCCC"/>
+          <w:kern w:val="0"/>
+          <w:sz w:val="14"/>
+          <w:szCs w:val="14"/>
+          <w:shd w:val="clear" w:fill="1F1F1F"/>
+          <w:lang w:val="en-US" w:eastAsia="zh-CN" w:bidi="ar"/>
+          <w14:ligatures w14:val="standardContextual"/>
+        </w:rPr>
+        <w:t>({</w:t>
+      </w:r>
+    </w:p>
+    <w:p>
+      <w:pPr>
+        <w:keepNext w:val="0"/>
+        <w:keepLines w:val="0"/>
+        <w:widowControl/>
+        <w:suppressLineNumbers w:val="0"/>
+        <w:shd w:val="clear" w:fill="1F1F1F"/>
+        <w:spacing w:line="190" w:lineRule="atLeast"/>
+        <w:jc w:val="left"/>
+        <w:rPr>
+          <w:rFonts w:hint="default" w:ascii="Consolas" w:hAnsi="Consolas" w:eastAsia="Consolas" w:cs="Consolas"/>
+          <w:b w:val="0"/>
+          <w:bCs w:val="0"/>
+          <w:color w:val="CCCCCC"/>
+          <w:sz w:val="14"/>
+          <w:szCs w:val="14"/>
+        </w:rPr>
+      </w:pPr>
+      <w:r>
+        <w:rPr>
+          <w:rFonts w:hint="default" w:ascii="Consolas" w:hAnsi="Consolas" w:eastAsia="Consolas" w:cs="Consolas"/>
+          <w:b w:val="0"/>
+          <w:bCs w:val="0"/>
+          <w:color w:val="CCCCCC"/>
+          <w:kern w:val="0"/>
+          <w:sz w:val="14"/>
+          <w:szCs w:val="14"/>
+          <w:shd w:val="clear" w:fill="1F1F1F"/>
+          <w:lang w:val="en-US" w:eastAsia="zh-CN" w:bidi="ar"/>
+          <w14:ligatures w14:val="standardContextual"/>
+        </w:rPr>
+        <w:t xml:space="preserve">    </w:t>
+      </w:r>
+      <w:r>
+        <w:rPr>
+          <w:rFonts w:hint="default" w:ascii="Consolas" w:hAnsi="Consolas" w:eastAsia="Consolas" w:cs="Consolas"/>
+          <w:b w:val="0"/>
+          <w:bCs w:val="0"/>
+          <w:color w:val="9CDCFE"/>
+          <w:kern w:val="0"/>
+          <w:sz w:val="14"/>
+          <w:szCs w:val="14"/>
+          <w:shd w:val="clear" w:fill="1F1F1F"/>
+          <w:lang w:val="en-US" w:eastAsia="zh-CN" w:bidi="ar"/>
+          <w14:ligatures w14:val="standardContextual"/>
+        </w:rPr>
+        <w:t>name:</w:t>
+      </w:r>
+      <w:r>
+        <w:rPr>
+          <w:rFonts w:hint="default" w:ascii="Consolas" w:hAnsi="Consolas" w:eastAsia="Consolas" w:cs="Consolas"/>
+          <w:b w:val="0"/>
+          <w:bCs w:val="0"/>
+          <w:color w:val="CE9178"/>
+          <w:kern w:val="0"/>
+          <w:sz w:val="14"/>
+          <w:szCs w:val="14"/>
+          <w:shd w:val="clear" w:fill="1F1F1F"/>
+          <w:lang w:val="en-US" w:eastAsia="zh-CN" w:bidi="ar"/>
+          <w14:ligatures w14:val="standardContextual"/>
+        </w:rPr>
+        <w:t>'customer'</w:t>
+      </w:r>
+      <w:r>
+        <w:rPr>
+          <w:rFonts w:hint="default" w:ascii="Consolas" w:hAnsi="Consolas" w:eastAsia="Consolas" w:cs="Consolas"/>
+          <w:b w:val="0"/>
+          <w:bCs w:val="0"/>
+          <w:color w:val="CCCCCC"/>
+          <w:kern w:val="0"/>
+          <w:sz w:val="14"/>
+          <w:szCs w:val="14"/>
+          <w:shd w:val="clear" w:fill="1F1F1F"/>
+          <w:lang w:val="en-US" w:eastAsia="zh-CN" w:bidi="ar"/>
+          <w14:ligatures w14:val="standardContextual"/>
+        </w:rPr>
+        <w:t>,</w:t>
+      </w:r>
+    </w:p>
+    <w:p>
+      <w:pPr>
+        <w:keepNext w:val="0"/>
+        <w:keepLines w:val="0"/>
+        <w:widowControl/>
+        <w:suppressLineNumbers w:val="0"/>
+        <w:shd w:val="clear" w:fill="1F1F1F"/>
+        <w:spacing w:line="190" w:lineRule="atLeast"/>
+        <w:jc w:val="left"/>
+        <w:rPr>
+          <w:rFonts w:hint="default" w:ascii="Consolas" w:hAnsi="Consolas" w:eastAsia="Consolas" w:cs="Consolas"/>
+          <w:b w:val="0"/>
+          <w:bCs w:val="0"/>
+          <w:color w:val="CCCCCC"/>
+          <w:sz w:val="14"/>
+          <w:szCs w:val="14"/>
+        </w:rPr>
+      </w:pPr>
+      <w:r>
+        <w:rPr>
+          <w:rFonts w:hint="default" w:ascii="Consolas" w:hAnsi="Consolas" w:eastAsia="Consolas" w:cs="Consolas"/>
+          <w:b w:val="0"/>
+          <w:bCs w:val="0"/>
+          <w:color w:val="CCCCCC"/>
+          <w:kern w:val="0"/>
+          <w:sz w:val="14"/>
+          <w:szCs w:val="14"/>
+          <w:shd w:val="clear" w:fill="1F1F1F"/>
+          <w:lang w:val="en-US" w:eastAsia="zh-CN" w:bidi="ar"/>
+          <w14:ligatures w14:val="standardContextual"/>
+        </w:rPr>
+        <w:t xml:space="preserve">    </w:t>
+      </w:r>
+      <w:r>
+        <w:rPr>
+          <w:rFonts w:hint="default" w:ascii="Consolas" w:hAnsi="Consolas" w:eastAsia="Consolas" w:cs="Consolas"/>
+          <w:b w:val="0"/>
+          <w:bCs w:val="0"/>
+          <w:color w:val="9CDCFE"/>
+          <w:kern w:val="0"/>
+          <w:sz w:val="14"/>
+          <w:szCs w:val="14"/>
+          <w:shd w:val="clear" w:fill="1F1F1F"/>
+          <w:lang w:val="en-US" w:eastAsia="zh-CN" w:bidi="ar"/>
+          <w14:ligatures w14:val="standardContextual"/>
+        </w:rPr>
+        <w:t>initialState</w:t>
+      </w:r>
+      <w:r>
+        <w:rPr>
+          <w:rFonts w:hint="default" w:ascii="Consolas" w:hAnsi="Consolas" w:eastAsia="Consolas" w:cs="Consolas"/>
+          <w:b w:val="0"/>
+          <w:bCs w:val="0"/>
+          <w:color w:val="CCCCCC"/>
+          <w:kern w:val="0"/>
+          <w:sz w:val="14"/>
+          <w:szCs w:val="14"/>
+          <w:shd w:val="clear" w:fill="1F1F1F"/>
+          <w:lang w:val="en-US" w:eastAsia="zh-CN" w:bidi="ar"/>
+          <w14:ligatures w14:val="standardContextual"/>
+        </w:rPr>
+        <w:t>,</w:t>
+      </w:r>
+    </w:p>
+    <w:p>
+      <w:pPr>
+        <w:keepNext w:val="0"/>
+        <w:keepLines w:val="0"/>
+        <w:widowControl/>
+        <w:suppressLineNumbers w:val="0"/>
+        <w:shd w:val="clear" w:fill="1F1F1F"/>
+        <w:spacing w:line="190" w:lineRule="atLeast"/>
+        <w:jc w:val="left"/>
+        <w:rPr>
+          <w:rFonts w:hint="default" w:ascii="Consolas" w:hAnsi="Consolas" w:eastAsia="Consolas" w:cs="Consolas"/>
+          <w:b w:val="0"/>
+          <w:bCs w:val="0"/>
+          <w:color w:val="CCCCCC"/>
+          <w:sz w:val="14"/>
+          <w:szCs w:val="14"/>
+        </w:rPr>
+      </w:pPr>
+      <w:r>
+        <w:rPr>
+          <w:rFonts w:hint="default" w:ascii="Consolas" w:hAnsi="Consolas" w:eastAsia="Consolas" w:cs="Consolas"/>
+          <w:b w:val="0"/>
+          <w:bCs w:val="0"/>
+          <w:color w:val="CCCCCC"/>
+          <w:kern w:val="0"/>
+          <w:sz w:val="14"/>
+          <w:szCs w:val="14"/>
+          <w:shd w:val="clear" w:fill="1F1F1F"/>
+          <w:lang w:val="en-US" w:eastAsia="zh-CN" w:bidi="ar"/>
+          <w14:ligatures w14:val="standardContextual"/>
+        </w:rPr>
+        <w:t xml:space="preserve">    </w:t>
+      </w:r>
+      <w:r>
+        <w:rPr>
+          <w:rFonts w:hint="default" w:ascii="Consolas" w:hAnsi="Consolas" w:eastAsia="Consolas" w:cs="Consolas"/>
+          <w:b w:val="0"/>
+          <w:bCs w:val="0"/>
+          <w:color w:val="9CDCFE"/>
+          <w:kern w:val="0"/>
+          <w:sz w:val="14"/>
+          <w:szCs w:val="14"/>
+          <w:shd w:val="clear" w:fill="1F1F1F"/>
+          <w:lang w:val="en-US" w:eastAsia="zh-CN" w:bidi="ar"/>
+          <w14:ligatures w14:val="standardContextual"/>
+        </w:rPr>
+        <w:t>reducers:</w:t>
+      </w:r>
+      <w:r>
+        <w:rPr>
+          <w:rFonts w:hint="default" w:ascii="Consolas" w:hAnsi="Consolas" w:eastAsia="Consolas" w:cs="Consolas"/>
+          <w:b w:val="0"/>
+          <w:bCs w:val="0"/>
+          <w:color w:val="CCCCCC"/>
+          <w:kern w:val="0"/>
+          <w:sz w:val="14"/>
+          <w:szCs w:val="14"/>
+          <w:shd w:val="clear" w:fill="1F1F1F"/>
+          <w:lang w:val="en-US" w:eastAsia="zh-CN" w:bidi="ar"/>
+          <w14:ligatures w14:val="standardContextual"/>
+        </w:rPr>
+        <w:t>{</w:t>
+      </w:r>
+    </w:p>
+    <w:p>
+      <w:pPr>
+        <w:keepNext w:val="0"/>
+        <w:keepLines w:val="0"/>
+        <w:widowControl/>
+        <w:suppressLineNumbers w:val="0"/>
+        <w:shd w:val="clear" w:fill="1F1F1F"/>
+        <w:spacing w:line="190" w:lineRule="atLeast"/>
+        <w:jc w:val="left"/>
+        <w:rPr>
+          <w:rFonts w:hint="default" w:ascii="Consolas" w:hAnsi="Consolas" w:eastAsia="Consolas" w:cs="Consolas"/>
+          <w:b w:val="0"/>
+          <w:bCs w:val="0"/>
+          <w:color w:val="CCCCCC"/>
+          <w:sz w:val="14"/>
+          <w:szCs w:val="14"/>
+        </w:rPr>
+      </w:pPr>
+      <w:r>
+        <w:rPr>
+          <w:rFonts w:hint="default" w:ascii="Consolas" w:hAnsi="Consolas" w:eastAsia="Consolas" w:cs="Consolas"/>
+          <w:b w:val="0"/>
+          <w:bCs w:val="0"/>
+          <w:color w:val="CCCCCC"/>
+          <w:kern w:val="0"/>
+          <w:sz w:val="14"/>
+          <w:szCs w:val="14"/>
+          <w:shd w:val="clear" w:fill="1F1F1F"/>
+          <w:lang w:val="en-US" w:eastAsia="zh-CN" w:bidi="ar"/>
+          <w14:ligatures w14:val="standardContextual"/>
+        </w:rPr>
+        <w:t xml:space="preserve">        </w:t>
+      </w:r>
+      <w:r>
+        <w:rPr>
+          <w:rFonts w:hint="default" w:ascii="Consolas" w:hAnsi="Consolas" w:eastAsia="Consolas" w:cs="Consolas"/>
+          <w:b w:val="0"/>
+          <w:bCs w:val="0"/>
+          <w:color w:val="DCDCAA"/>
+          <w:kern w:val="0"/>
+          <w:sz w:val="14"/>
+          <w:szCs w:val="14"/>
+          <w:shd w:val="clear" w:fill="1F1F1F"/>
+          <w:lang w:val="en-US" w:eastAsia="zh-CN" w:bidi="ar"/>
+          <w14:ligatures w14:val="standardContextual"/>
+        </w:rPr>
+        <w:t>addCustomer</w:t>
+      </w:r>
+      <w:r>
+        <w:rPr>
+          <w:rFonts w:hint="default" w:ascii="Consolas" w:hAnsi="Consolas" w:eastAsia="Consolas" w:cs="Consolas"/>
+          <w:b w:val="0"/>
+          <w:bCs w:val="0"/>
+          <w:color w:val="CCCCCC"/>
+          <w:kern w:val="0"/>
+          <w:sz w:val="14"/>
+          <w:szCs w:val="14"/>
+          <w:shd w:val="clear" w:fill="1F1F1F"/>
+          <w:lang w:val="en-US" w:eastAsia="zh-CN" w:bidi="ar"/>
+          <w14:ligatures w14:val="standardContextual"/>
+        </w:rPr>
+        <w:t>(</w:t>
+      </w:r>
+      <w:r>
+        <w:rPr>
+          <w:rFonts w:hint="default" w:ascii="Consolas" w:hAnsi="Consolas" w:eastAsia="Consolas" w:cs="Consolas"/>
+          <w:b w:val="0"/>
+          <w:bCs w:val="0"/>
+          <w:color w:val="9CDCFE"/>
+          <w:kern w:val="0"/>
+          <w:sz w:val="14"/>
+          <w:szCs w:val="14"/>
+          <w:shd w:val="clear" w:fill="1F1F1F"/>
+          <w:lang w:val="en-US" w:eastAsia="zh-CN" w:bidi="ar"/>
+          <w14:ligatures w14:val="standardContextual"/>
+        </w:rPr>
+        <w:t>state</w:t>
+      </w:r>
+      <w:r>
+        <w:rPr>
+          <w:rFonts w:hint="default" w:ascii="Consolas" w:hAnsi="Consolas" w:eastAsia="Consolas" w:cs="Consolas"/>
+          <w:b w:val="0"/>
+          <w:bCs w:val="0"/>
+          <w:color w:val="CCCCCC"/>
+          <w:kern w:val="0"/>
+          <w:sz w:val="14"/>
+          <w:szCs w:val="14"/>
+          <w:shd w:val="clear" w:fill="1F1F1F"/>
+          <w:lang w:val="en-US" w:eastAsia="zh-CN" w:bidi="ar"/>
+          <w14:ligatures w14:val="standardContextual"/>
+        </w:rPr>
+        <w:t xml:space="preserve">, </w:t>
+      </w:r>
+      <w:r>
+        <w:rPr>
+          <w:rFonts w:hint="default" w:ascii="Consolas" w:hAnsi="Consolas" w:eastAsia="Consolas" w:cs="Consolas"/>
+          <w:b w:val="0"/>
+          <w:bCs w:val="0"/>
+          <w:color w:val="9CDCFE"/>
+          <w:kern w:val="0"/>
+          <w:sz w:val="14"/>
+          <w:szCs w:val="14"/>
+          <w:shd w:val="clear" w:fill="1F1F1F"/>
+          <w:lang w:val="en-US" w:eastAsia="zh-CN" w:bidi="ar"/>
+          <w14:ligatures w14:val="standardContextual"/>
+        </w:rPr>
+        <w:t>action</w:t>
+      </w:r>
+      <w:r>
+        <w:rPr>
+          <w:rFonts w:hint="default" w:ascii="Consolas" w:hAnsi="Consolas" w:eastAsia="Consolas" w:cs="Consolas"/>
+          <w:b w:val="0"/>
+          <w:bCs w:val="0"/>
+          <w:color w:val="CCCCCC"/>
+          <w:kern w:val="0"/>
+          <w:sz w:val="14"/>
+          <w:szCs w:val="14"/>
+          <w:shd w:val="clear" w:fill="1F1F1F"/>
+          <w:lang w:val="en-US" w:eastAsia="zh-CN" w:bidi="ar"/>
+          <w14:ligatures w14:val="standardContextual"/>
+        </w:rPr>
+        <w:t>){</w:t>
+      </w:r>
+    </w:p>
+    <w:p>
+      <w:pPr>
+        <w:keepNext w:val="0"/>
+        <w:keepLines w:val="0"/>
+        <w:widowControl/>
+        <w:suppressLineNumbers w:val="0"/>
+        <w:shd w:val="clear" w:fill="1F1F1F"/>
+        <w:spacing w:line="190" w:lineRule="atLeast"/>
+        <w:jc w:val="left"/>
+        <w:rPr>
+          <w:rFonts w:hint="default" w:ascii="Consolas" w:hAnsi="Consolas" w:eastAsia="Consolas" w:cs="Consolas"/>
+          <w:b w:val="0"/>
+          <w:bCs w:val="0"/>
+          <w:color w:val="CCCCCC"/>
+          <w:sz w:val="14"/>
+          <w:szCs w:val="14"/>
+        </w:rPr>
+      </w:pPr>
+      <w:r>
+        <w:rPr>
+          <w:rFonts w:hint="default" w:ascii="Consolas" w:hAnsi="Consolas" w:eastAsia="Consolas" w:cs="Consolas"/>
+          <w:b w:val="0"/>
+          <w:bCs w:val="0"/>
+          <w:color w:val="CCCCCC"/>
+          <w:kern w:val="0"/>
+          <w:sz w:val="14"/>
+          <w:szCs w:val="14"/>
+          <w:shd w:val="clear" w:fill="1F1F1F"/>
+          <w:lang w:val="en-US" w:eastAsia="zh-CN" w:bidi="ar"/>
+          <w14:ligatures w14:val="standardContextual"/>
+        </w:rPr>
+        <w:t xml:space="preserve">            </w:t>
+      </w:r>
+      <w:r>
+        <w:rPr>
+          <w:rFonts w:hint="default" w:ascii="Consolas" w:hAnsi="Consolas" w:eastAsia="Consolas" w:cs="Consolas"/>
+          <w:b w:val="0"/>
+          <w:bCs w:val="0"/>
+          <w:color w:val="9CDCFE"/>
+          <w:kern w:val="0"/>
+          <w:sz w:val="14"/>
+          <w:szCs w:val="14"/>
+          <w:shd w:val="clear" w:fill="1F1F1F"/>
+          <w:lang w:val="en-US" w:eastAsia="zh-CN" w:bidi="ar"/>
+          <w14:ligatures w14:val="standardContextual"/>
+        </w:rPr>
+        <w:t>state</w:t>
+      </w:r>
+      <w:r>
+        <w:rPr>
+          <w:rFonts w:hint="default" w:ascii="Consolas" w:hAnsi="Consolas" w:eastAsia="Consolas" w:cs="Consolas"/>
+          <w:b w:val="0"/>
+          <w:bCs w:val="0"/>
+          <w:color w:val="CCCCCC"/>
+          <w:kern w:val="0"/>
+          <w:sz w:val="14"/>
+          <w:szCs w:val="14"/>
+          <w:shd w:val="clear" w:fill="1F1F1F"/>
+          <w:lang w:val="en-US" w:eastAsia="zh-CN" w:bidi="ar"/>
+          <w14:ligatures w14:val="standardContextual"/>
+        </w:rPr>
+        <w:t>.</w:t>
+      </w:r>
+      <w:r>
+        <w:rPr>
+          <w:rFonts w:hint="default" w:ascii="Consolas" w:hAnsi="Consolas" w:eastAsia="Consolas" w:cs="Consolas"/>
+          <w:b w:val="0"/>
+          <w:bCs w:val="0"/>
+          <w:color w:val="DCDCAA"/>
+          <w:kern w:val="0"/>
+          <w:sz w:val="14"/>
+          <w:szCs w:val="14"/>
+          <w:shd w:val="clear" w:fill="1F1F1F"/>
+          <w:lang w:val="en-US" w:eastAsia="zh-CN" w:bidi="ar"/>
+          <w14:ligatures w14:val="standardContextual"/>
+        </w:rPr>
+        <w:t>push</w:t>
+      </w:r>
+      <w:r>
+        <w:rPr>
+          <w:rFonts w:hint="default" w:ascii="Consolas" w:hAnsi="Consolas" w:eastAsia="Consolas" w:cs="Consolas"/>
+          <w:b w:val="0"/>
+          <w:bCs w:val="0"/>
+          <w:color w:val="CCCCCC"/>
+          <w:kern w:val="0"/>
+          <w:sz w:val="14"/>
+          <w:szCs w:val="14"/>
+          <w:shd w:val="clear" w:fill="1F1F1F"/>
+          <w:lang w:val="en-US" w:eastAsia="zh-CN" w:bidi="ar"/>
+          <w14:ligatures w14:val="standardContextual"/>
+        </w:rPr>
+        <w:t>(</w:t>
+      </w:r>
+      <w:r>
+        <w:rPr>
+          <w:rFonts w:hint="default" w:ascii="Consolas" w:hAnsi="Consolas" w:eastAsia="Consolas" w:cs="Consolas"/>
+          <w:b w:val="0"/>
+          <w:bCs w:val="0"/>
+          <w:color w:val="9CDCFE"/>
+          <w:kern w:val="0"/>
+          <w:sz w:val="14"/>
+          <w:szCs w:val="14"/>
+          <w:shd w:val="clear" w:fill="1F1F1F"/>
+          <w:lang w:val="en-US" w:eastAsia="zh-CN" w:bidi="ar"/>
+          <w14:ligatures w14:val="standardContextual"/>
+        </w:rPr>
+        <w:t>action</w:t>
+      </w:r>
+      <w:r>
+        <w:rPr>
+          <w:rFonts w:hint="default" w:ascii="Consolas" w:hAnsi="Consolas" w:eastAsia="Consolas" w:cs="Consolas"/>
+          <w:b w:val="0"/>
+          <w:bCs w:val="0"/>
+          <w:color w:val="CCCCCC"/>
+          <w:kern w:val="0"/>
+          <w:sz w:val="14"/>
+          <w:szCs w:val="14"/>
+          <w:shd w:val="clear" w:fill="1F1F1F"/>
+          <w:lang w:val="en-US" w:eastAsia="zh-CN" w:bidi="ar"/>
+          <w14:ligatures w14:val="standardContextual"/>
+        </w:rPr>
+        <w:t>.</w:t>
+      </w:r>
+      <w:r>
+        <w:rPr>
+          <w:rFonts w:hint="default" w:ascii="Consolas" w:hAnsi="Consolas" w:eastAsia="Consolas" w:cs="Consolas"/>
+          <w:b w:val="0"/>
+          <w:bCs w:val="0"/>
+          <w:color w:val="9CDCFE"/>
+          <w:kern w:val="0"/>
+          <w:sz w:val="14"/>
+          <w:szCs w:val="14"/>
+          <w:shd w:val="clear" w:fill="1F1F1F"/>
+          <w:lang w:val="en-US" w:eastAsia="zh-CN" w:bidi="ar"/>
+          <w14:ligatures w14:val="standardContextual"/>
+        </w:rPr>
+        <w:t>payload</w:t>
+      </w:r>
+      <w:r>
+        <w:rPr>
+          <w:rFonts w:hint="default" w:ascii="Consolas" w:hAnsi="Consolas" w:eastAsia="Consolas" w:cs="Consolas"/>
+          <w:b w:val="0"/>
+          <w:bCs w:val="0"/>
+          <w:color w:val="CCCCCC"/>
+          <w:kern w:val="0"/>
+          <w:sz w:val="14"/>
+          <w:szCs w:val="14"/>
+          <w:shd w:val="clear" w:fill="1F1F1F"/>
+          <w:lang w:val="en-US" w:eastAsia="zh-CN" w:bidi="ar"/>
+          <w14:ligatures w14:val="standardContextual"/>
+        </w:rPr>
+        <w:t>)</w:t>
+      </w:r>
+    </w:p>
+    <w:p>
+      <w:pPr>
+        <w:keepNext w:val="0"/>
+        <w:keepLines w:val="0"/>
+        <w:widowControl/>
+        <w:suppressLineNumbers w:val="0"/>
+        <w:shd w:val="clear" w:fill="1F1F1F"/>
+        <w:spacing w:line="190" w:lineRule="atLeast"/>
+        <w:jc w:val="left"/>
+        <w:rPr>
+          <w:rFonts w:hint="default" w:ascii="Consolas" w:hAnsi="Consolas" w:eastAsia="Consolas" w:cs="Consolas"/>
+          <w:b w:val="0"/>
+          <w:bCs w:val="0"/>
+          <w:color w:val="CCCCCC"/>
+          <w:sz w:val="14"/>
+          <w:szCs w:val="14"/>
+        </w:rPr>
+      </w:pPr>
+      <w:r>
+        <w:rPr>
+          <w:rFonts w:hint="default" w:ascii="Consolas" w:hAnsi="Consolas" w:eastAsia="Consolas" w:cs="Consolas"/>
+          <w:b w:val="0"/>
+          <w:bCs w:val="0"/>
+          <w:color w:val="CCCCCC"/>
+          <w:kern w:val="0"/>
+          <w:sz w:val="14"/>
+          <w:szCs w:val="14"/>
+          <w:shd w:val="clear" w:fill="1F1F1F"/>
+          <w:lang w:val="en-US" w:eastAsia="zh-CN" w:bidi="ar"/>
+          <w14:ligatures w14:val="standardContextual"/>
+        </w:rPr>
+        <w:t>        }</w:t>
+      </w:r>
+    </w:p>
+    <w:p>
+      <w:pPr>
+        <w:keepNext w:val="0"/>
+        <w:keepLines w:val="0"/>
+        <w:widowControl/>
+        <w:suppressLineNumbers w:val="0"/>
+        <w:shd w:val="clear" w:fill="1F1F1F"/>
+        <w:spacing w:line="190" w:lineRule="atLeast"/>
+        <w:jc w:val="left"/>
+        <w:rPr>
+          <w:rFonts w:hint="default" w:ascii="Consolas" w:hAnsi="Consolas" w:eastAsia="Consolas" w:cs="Consolas"/>
+          <w:b w:val="0"/>
+          <w:bCs w:val="0"/>
+          <w:color w:val="CCCCCC"/>
+          <w:sz w:val="14"/>
+          <w:szCs w:val="14"/>
+        </w:rPr>
+      </w:pPr>
+      <w:r>
+        <w:rPr>
+          <w:rFonts w:hint="default" w:ascii="Consolas" w:hAnsi="Consolas" w:eastAsia="Consolas" w:cs="Consolas"/>
+          <w:b w:val="0"/>
+          <w:bCs w:val="0"/>
+          <w:color w:val="CCCCCC"/>
+          <w:kern w:val="0"/>
+          <w:sz w:val="14"/>
+          <w:szCs w:val="14"/>
+          <w:shd w:val="clear" w:fill="1F1F1F"/>
+          <w:lang w:val="en-US" w:eastAsia="zh-CN" w:bidi="ar"/>
+          <w14:ligatures w14:val="standardContextual"/>
+        </w:rPr>
+        <w:t>    }</w:t>
+      </w:r>
+    </w:p>
+    <w:p>
+      <w:pPr>
+        <w:keepNext w:val="0"/>
+        <w:keepLines w:val="0"/>
+        <w:widowControl/>
+        <w:suppressLineNumbers w:val="0"/>
+        <w:shd w:val="clear" w:fill="1F1F1F"/>
+        <w:spacing w:line="190" w:lineRule="atLeast"/>
+        <w:jc w:val="left"/>
+        <w:rPr>
+          <w:rFonts w:hint="default" w:ascii="Consolas" w:hAnsi="Consolas" w:eastAsia="Consolas" w:cs="Consolas"/>
+          <w:b w:val="0"/>
+          <w:bCs w:val="0"/>
+          <w:color w:val="CCCCCC"/>
+          <w:sz w:val="14"/>
+          <w:szCs w:val="14"/>
+        </w:rPr>
+      </w:pPr>
+      <w:r>
+        <w:rPr>
+          <w:rFonts w:hint="default" w:ascii="Consolas" w:hAnsi="Consolas" w:eastAsia="Consolas" w:cs="Consolas"/>
+          <w:b w:val="0"/>
+          <w:bCs w:val="0"/>
+          <w:color w:val="CCCCCC"/>
+          <w:kern w:val="0"/>
+          <w:sz w:val="14"/>
+          <w:szCs w:val="14"/>
+          <w:shd w:val="clear" w:fill="1F1F1F"/>
+          <w:lang w:val="en-US" w:eastAsia="zh-CN" w:bidi="ar"/>
+          <w14:ligatures w14:val="standardContextual"/>
+        </w:rPr>
+        <w:t>})</w:t>
+      </w:r>
+    </w:p>
+    <w:p>
+      <w:pPr>
+        <w:keepNext w:val="0"/>
+        <w:keepLines w:val="0"/>
+        <w:widowControl/>
+        <w:suppressLineNumbers w:val="0"/>
+        <w:shd w:val="clear" w:fill="1F1F1F"/>
+        <w:spacing w:line="190" w:lineRule="atLeast"/>
+        <w:jc w:val="left"/>
+        <w:rPr>
+          <w:rFonts w:hint="default" w:ascii="Consolas" w:hAnsi="Consolas" w:eastAsia="Consolas" w:cs="Consolas"/>
+          <w:b w:val="0"/>
+          <w:bCs w:val="0"/>
+          <w:color w:val="CCCCCC"/>
+          <w:sz w:val="14"/>
+          <w:szCs w:val="14"/>
+        </w:rPr>
+      </w:pPr>
+      <w:r>
+        <w:rPr>
+          <w:rFonts w:hint="default" w:ascii="Consolas" w:hAnsi="Consolas" w:eastAsia="Consolas" w:cs="Consolas"/>
+          <w:b w:val="0"/>
+          <w:bCs w:val="0"/>
+          <w:color w:val="CCCCCC"/>
+          <w:kern w:val="0"/>
+          <w:sz w:val="14"/>
+          <w:szCs w:val="14"/>
+          <w:shd w:val="clear" w:fill="1F1F1F"/>
+          <w:lang w:val="en-US" w:eastAsia="zh-CN" w:bidi="ar"/>
+          <w14:ligatures w14:val="standardContextual"/>
+        </w:rPr>
+        <w:t xml:space="preserve">        </w:t>
+      </w:r>
+      <w:r>
+        <w:rPr>
+          <w:rFonts w:hint="default" w:ascii="Consolas" w:hAnsi="Consolas" w:eastAsia="Consolas" w:cs="Consolas"/>
+          <w:b w:val="0"/>
+          <w:bCs w:val="0"/>
+          <w:color w:val="C586C0"/>
+          <w:kern w:val="0"/>
+          <w:sz w:val="14"/>
+          <w:szCs w:val="14"/>
+          <w:shd w:val="clear" w:fill="1F1F1F"/>
+          <w:lang w:val="en-US" w:eastAsia="zh-CN" w:bidi="ar"/>
+          <w14:ligatures w14:val="standardContextual"/>
+        </w:rPr>
+        <w:t>export</w:t>
+      </w:r>
+      <w:r>
+        <w:rPr>
+          <w:rFonts w:hint="default" w:ascii="Consolas" w:hAnsi="Consolas" w:eastAsia="Consolas" w:cs="Consolas"/>
+          <w:b w:val="0"/>
+          <w:bCs w:val="0"/>
+          <w:color w:val="CCCCCC"/>
+          <w:kern w:val="0"/>
+          <w:sz w:val="14"/>
+          <w:szCs w:val="14"/>
+          <w:shd w:val="clear" w:fill="1F1F1F"/>
+          <w:lang w:val="en-US" w:eastAsia="zh-CN" w:bidi="ar"/>
+          <w14:ligatures w14:val="standardContextual"/>
+        </w:rPr>
+        <w:t xml:space="preserve"> </w:t>
+      </w:r>
+      <w:r>
+        <w:rPr>
+          <w:rFonts w:hint="default" w:ascii="Consolas" w:hAnsi="Consolas" w:eastAsia="Consolas" w:cs="Consolas"/>
+          <w:b w:val="0"/>
+          <w:bCs w:val="0"/>
+          <w:color w:val="569CD6"/>
+          <w:kern w:val="0"/>
+          <w:sz w:val="14"/>
+          <w:szCs w:val="14"/>
+          <w:shd w:val="clear" w:fill="1F1F1F"/>
+          <w:lang w:val="en-US" w:eastAsia="zh-CN" w:bidi="ar"/>
+          <w14:ligatures w14:val="standardContextual"/>
+        </w:rPr>
+        <w:t>const</w:t>
+      </w:r>
+      <w:r>
+        <w:rPr>
+          <w:rFonts w:hint="default" w:ascii="Consolas" w:hAnsi="Consolas" w:eastAsia="Consolas" w:cs="Consolas"/>
+          <w:b w:val="0"/>
+          <w:bCs w:val="0"/>
+          <w:color w:val="CCCCCC"/>
+          <w:kern w:val="0"/>
+          <w:sz w:val="14"/>
+          <w:szCs w:val="14"/>
+          <w:shd w:val="clear" w:fill="1F1F1F"/>
+          <w:lang w:val="en-US" w:eastAsia="zh-CN" w:bidi="ar"/>
+          <w14:ligatures w14:val="standardContextual"/>
+        </w:rPr>
+        <w:t xml:space="preserve"> {</w:t>
+      </w:r>
+      <w:r>
+        <w:rPr>
+          <w:rFonts w:hint="default" w:ascii="Consolas" w:hAnsi="Consolas" w:eastAsia="Consolas" w:cs="Consolas"/>
+          <w:b w:val="0"/>
+          <w:bCs w:val="0"/>
+          <w:color w:val="4FC1FF"/>
+          <w:kern w:val="0"/>
+          <w:sz w:val="14"/>
+          <w:szCs w:val="14"/>
+          <w:shd w:val="clear" w:fill="1F1F1F"/>
+          <w:lang w:val="en-US" w:eastAsia="zh-CN" w:bidi="ar"/>
+          <w14:ligatures w14:val="standardContextual"/>
+        </w:rPr>
+        <w:t>addCustomer</w:t>
+      </w:r>
+      <w:r>
+        <w:rPr>
+          <w:rFonts w:hint="default" w:ascii="Consolas" w:hAnsi="Consolas" w:eastAsia="Consolas" w:cs="Consolas"/>
+          <w:b w:val="0"/>
+          <w:bCs w:val="0"/>
+          <w:color w:val="CCCCCC"/>
+          <w:kern w:val="0"/>
+          <w:sz w:val="14"/>
+          <w:szCs w:val="14"/>
+          <w:shd w:val="clear" w:fill="1F1F1F"/>
+          <w:lang w:val="en-US" w:eastAsia="zh-CN" w:bidi="ar"/>
+          <w14:ligatures w14:val="standardContextual"/>
+        </w:rPr>
+        <w:t xml:space="preserve">} </w:t>
+      </w:r>
+      <w:r>
+        <w:rPr>
+          <w:rFonts w:hint="default" w:ascii="Consolas" w:hAnsi="Consolas" w:eastAsia="Consolas" w:cs="Consolas"/>
+          <w:b w:val="0"/>
+          <w:bCs w:val="0"/>
+          <w:color w:val="D4D4D4"/>
+          <w:kern w:val="0"/>
+          <w:sz w:val="14"/>
+          <w:szCs w:val="14"/>
+          <w:shd w:val="clear" w:fill="1F1F1F"/>
+          <w:lang w:val="en-US" w:eastAsia="zh-CN" w:bidi="ar"/>
+          <w14:ligatures w14:val="standardContextual"/>
+        </w:rPr>
+        <w:t>=</w:t>
+      </w:r>
+      <w:r>
+        <w:rPr>
+          <w:rFonts w:hint="default" w:ascii="Consolas" w:hAnsi="Consolas" w:eastAsia="Consolas" w:cs="Consolas"/>
+          <w:b w:val="0"/>
+          <w:bCs w:val="0"/>
+          <w:color w:val="CCCCCC"/>
+          <w:kern w:val="0"/>
+          <w:sz w:val="14"/>
+          <w:szCs w:val="14"/>
+          <w:shd w:val="clear" w:fill="1F1F1F"/>
+          <w:lang w:val="en-US" w:eastAsia="zh-CN" w:bidi="ar"/>
+          <w14:ligatures w14:val="standardContextual"/>
+        </w:rPr>
+        <w:t xml:space="preserve">  </w:t>
+      </w:r>
+      <w:r>
+        <w:rPr>
+          <w:rFonts w:hint="default" w:ascii="Consolas" w:hAnsi="Consolas" w:eastAsia="Consolas" w:cs="Consolas"/>
+          <w:b w:val="0"/>
+          <w:bCs w:val="0"/>
+          <w:color w:val="4FC1FF"/>
+          <w:kern w:val="0"/>
+          <w:sz w:val="14"/>
+          <w:szCs w:val="14"/>
+          <w:shd w:val="clear" w:fill="1F1F1F"/>
+          <w:lang w:val="en-US" w:eastAsia="zh-CN" w:bidi="ar"/>
+          <w14:ligatures w14:val="standardContextual"/>
+        </w:rPr>
+        <w:t>customerSlice</w:t>
+      </w:r>
+      <w:r>
+        <w:rPr>
+          <w:rFonts w:hint="default" w:ascii="Consolas" w:hAnsi="Consolas" w:eastAsia="Consolas" w:cs="Consolas"/>
+          <w:b w:val="0"/>
+          <w:bCs w:val="0"/>
+          <w:color w:val="CCCCCC"/>
+          <w:kern w:val="0"/>
+          <w:sz w:val="14"/>
+          <w:szCs w:val="14"/>
+          <w:shd w:val="clear" w:fill="1F1F1F"/>
+          <w:lang w:val="en-US" w:eastAsia="zh-CN" w:bidi="ar"/>
+          <w14:ligatures w14:val="standardContextual"/>
+        </w:rPr>
+        <w:t>.</w:t>
+      </w:r>
+      <w:r>
+        <w:rPr>
+          <w:rFonts w:hint="default" w:ascii="Consolas" w:hAnsi="Consolas" w:eastAsia="Consolas" w:cs="Consolas"/>
+          <w:b w:val="0"/>
+          <w:bCs w:val="0"/>
+          <w:color w:val="9CDCFE"/>
+          <w:kern w:val="0"/>
+          <w:sz w:val="14"/>
+          <w:szCs w:val="14"/>
+          <w:shd w:val="clear" w:fill="1F1F1F"/>
+          <w:lang w:val="en-US" w:eastAsia="zh-CN" w:bidi="ar"/>
+          <w14:ligatures w14:val="standardContextual"/>
+        </w:rPr>
+        <w:t>actions</w:t>
+      </w:r>
+    </w:p>
+    <w:p>
+      <w:pPr>
+        <w:keepNext w:val="0"/>
+        <w:keepLines w:val="0"/>
+        <w:widowControl/>
+        <w:suppressLineNumbers w:val="0"/>
+        <w:shd w:val="clear" w:fill="1F1F1F"/>
+        <w:spacing w:line="190" w:lineRule="atLeast"/>
+        <w:jc w:val="left"/>
+        <w:rPr>
+          <w:rFonts w:hint="default" w:ascii="Consolas" w:hAnsi="Consolas" w:eastAsia="Consolas" w:cs="Consolas"/>
+          <w:b w:val="0"/>
+          <w:bCs w:val="0"/>
+          <w:color w:val="CCCCCC"/>
+          <w:sz w:val="14"/>
+          <w:szCs w:val="14"/>
+        </w:rPr>
+      </w:pPr>
+      <w:r>
+        <w:rPr>
+          <w:rFonts w:hint="default" w:ascii="Consolas" w:hAnsi="Consolas" w:eastAsia="Consolas" w:cs="Consolas"/>
+          <w:b w:val="0"/>
+          <w:bCs w:val="0"/>
+          <w:color w:val="CCCCCC"/>
+          <w:kern w:val="0"/>
+          <w:sz w:val="14"/>
+          <w:szCs w:val="14"/>
+          <w:shd w:val="clear" w:fill="1F1F1F"/>
+          <w:lang w:val="en-US" w:eastAsia="zh-CN" w:bidi="ar"/>
+          <w14:ligatures w14:val="standardContextual"/>
+        </w:rPr>
+        <w:t xml:space="preserve">        </w:t>
+      </w:r>
+      <w:r>
+        <w:rPr>
+          <w:rFonts w:hint="default" w:ascii="Consolas" w:hAnsi="Consolas" w:eastAsia="Consolas" w:cs="Consolas"/>
+          <w:b w:val="0"/>
+          <w:bCs w:val="0"/>
+          <w:color w:val="C586C0"/>
+          <w:kern w:val="0"/>
+          <w:sz w:val="14"/>
+          <w:szCs w:val="14"/>
+          <w:shd w:val="clear" w:fill="1F1F1F"/>
+          <w:lang w:val="en-US" w:eastAsia="zh-CN" w:bidi="ar"/>
+          <w14:ligatures w14:val="standardContextual"/>
+        </w:rPr>
+        <w:t>export</w:t>
+      </w:r>
+      <w:r>
+        <w:rPr>
+          <w:rFonts w:hint="default" w:ascii="Consolas" w:hAnsi="Consolas" w:eastAsia="Consolas" w:cs="Consolas"/>
+          <w:b w:val="0"/>
+          <w:bCs w:val="0"/>
+          <w:color w:val="CCCCCC"/>
+          <w:kern w:val="0"/>
+          <w:sz w:val="14"/>
+          <w:szCs w:val="14"/>
+          <w:shd w:val="clear" w:fill="1F1F1F"/>
+          <w:lang w:val="en-US" w:eastAsia="zh-CN" w:bidi="ar"/>
+          <w14:ligatures w14:val="standardContextual"/>
+        </w:rPr>
+        <w:t xml:space="preserve"> </w:t>
+      </w:r>
+      <w:r>
+        <w:rPr>
+          <w:rFonts w:hint="default" w:ascii="Consolas" w:hAnsi="Consolas" w:eastAsia="Consolas" w:cs="Consolas"/>
+          <w:b w:val="0"/>
+          <w:bCs w:val="0"/>
+          <w:color w:val="C586C0"/>
+          <w:kern w:val="0"/>
+          <w:sz w:val="14"/>
+          <w:szCs w:val="14"/>
+          <w:shd w:val="clear" w:fill="1F1F1F"/>
+          <w:lang w:val="en-US" w:eastAsia="zh-CN" w:bidi="ar"/>
+          <w14:ligatures w14:val="standardContextual"/>
+        </w:rPr>
+        <w:t>default</w:t>
+      </w:r>
+      <w:r>
+        <w:rPr>
+          <w:rFonts w:hint="default" w:ascii="Consolas" w:hAnsi="Consolas" w:eastAsia="Consolas" w:cs="Consolas"/>
+          <w:b w:val="0"/>
+          <w:bCs w:val="0"/>
+          <w:color w:val="CCCCCC"/>
+          <w:kern w:val="0"/>
+          <w:sz w:val="14"/>
+          <w:szCs w:val="14"/>
+          <w:shd w:val="clear" w:fill="1F1F1F"/>
+          <w:lang w:val="en-US" w:eastAsia="zh-CN" w:bidi="ar"/>
+          <w14:ligatures w14:val="standardContextual"/>
+        </w:rPr>
+        <w:t xml:space="preserve"> </w:t>
+      </w:r>
+      <w:r>
+        <w:rPr>
+          <w:rFonts w:hint="default" w:ascii="Consolas" w:hAnsi="Consolas" w:eastAsia="Consolas" w:cs="Consolas"/>
+          <w:b w:val="0"/>
+          <w:bCs w:val="0"/>
+          <w:color w:val="4FC1FF"/>
+          <w:kern w:val="0"/>
+          <w:sz w:val="14"/>
+          <w:szCs w:val="14"/>
+          <w:shd w:val="clear" w:fill="1F1F1F"/>
+          <w:lang w:val="en-US" w:eastAsia="zh-CN" w:bidi="ar"/>
+          <w14:ligatures w14:val="standardContextual"/>
+        </w:rPr>
+        <w:t>customerSlice</w:t>
+      </w:r>
+      <w:r>
+        <w:rPr>
+          <w:rFonts w:hint="default" w:ascii="Consolas" w:hAnsi="Consolas" w:eastAsia="Consolas" w:cs="Consolas"/>
+          <w:b w:val="0"/>
+          <w:bCs w:val="0"/>
+          <w:color w:val="CCCCCC"/>
+          <w:kern w:val="0"/>
+          <w:sz w:val="14"/>
+          <w:szCs w:val="14"/>
+          <w:shd w:val="clear" w:fill="1F1F1F"/>
+          <w:lang w:val="en-US" w:eastAsia="zh-CN" w:bidi="ar"/>
+          <w14:ligatures w14:val="standardContextual"/>
+        </w:rPr>
+        <w:t>.</w:t>
+      </w:r>
+      <w:r>
+        <w:rPr>
+          <w:rFonts w:hint="default" w:ascii="Consolas" w:hAnsi="Consolas" w:eastAsia="Consolas" w:cs="Consolas"/>
+          <w:b w:val="0"/>
+          <w:bCs w:val="0"/>
+          <w:color w:val="DCDCAA"/>
+          <w:kern w:val="0"/>
+          <w:sz w:val="14"/>
+          <w:szCs w:val="14"/>
+          <w:shd w:val="clear" w:fill="1F1F1F"/>
+          <w:lang w:val="en-US" w:eastAsia="zh-CN" w:bidi="ar"/>
+          <w14:ligatures w14:val="standardContextual"/>
+        </w:rPr>
+        <w:t>reducer</w:t>
+      </w:r>
+    </w:p>
+    <w:p>
+      <w:pPr>
+        <w:rPr>
+          <w:rFonts w:hint="default"/>
+          <w:lang w:val="en-US"/>
+        </w:rPr>
+      </w:pPr>
+    </w:p>
+    <w:p>
+      <w:pPr>
+        <w:rPr>
+          <w:rFonts w:hint="default"/>
+          <w:lang w:val="en-US"/>
+        </w:rPr>
+      </w:pPr>
+    </w:p>
+    <w:p>
+      <w:pPr>
+        <w:rPr>
+          <w:rFonts w:hint="default"/>
+          <w:lang w:val="en-US"/>
+        </w:rPr>
+      </w:pPr>
+      <w:r>
+        <w:rPr>
+          <w:rFonts w:hint="default"/>
+          <w:lang w:val="en-US"/>
+        </w:rPr>
+        <w:t>Store.js</w:t>
+      </w:r>
+    </w:p>
+    <w:p>
+      <w:pPr>
+        <w:keepNext w:val="0"/>
+        <w:keepLines w:val="0"/>
+        <w:widowControl/>
+        <w:suppressLineNumbers w:val="0"/>
+        <w:shd w:val="clear" w:fill="1F1F1F"/>
+        <w:spacing w:line="190" w:lineRule="atLeast"/>
+        <w:jc w:val="left"/>
+        <w:rPr>
+          <w:rFonts w:ascii="Consolas" w:hAnsi="Consolas" w:eastAsia="Consolas" w:cs="Consolas"/>
+          <w:b w:val="0"/>
+          <w:bCs w:val="0"/>
+          <w:color w:val="CCCCCC"/>
+          <w:sz w:val="14"/>
+          <w:szCs w:val="14"/>
+        </w:rPr>
+      </w:pPr>
+      <w:r>
+        <w:rPr>
+          <w:rFonts w:hint="default" w:ascii="Consolas" w:hAnsi="Consolas" w:eastAsia="Consolas" w:cs="Consolas"/>
+          <w:b w:val="0"/>
+          <w:bCs w:val="0"/>
+          <w:color w:val="C586C0"/>
+          <w:kern w:val="0"/>
+          <w:sz w:val="14"/>
+          <w:szCs w:val="14"/>
+          <w:shd w:val="clear" w:fill="1F1F1F"/>
+          <w:lang w:val="en-US" w:eastAsia="zh-CN" w:bidi="ar"/>
+          <w14:ligatures w14:val="standardContextual"/>
+        </w:rPr>
+        <w:t>import</w:t>
+      </w:r>
+      <w:r>
+        <w:rPr>
+          <w:rFonts w:hint="default" w:ascii="Consolas" w:hAnsi="Consolas" w:eastAsia="Consolas" w:cs="Consolas"/>
+          <w:b w:val="0"/>
+          <w:bCs w:val="0"/>
+          <w:color w:val="CCCCCC"/>
+          <w:kern w:val="0"/>
+          <w:sz w:val="14"/>
+          <w:szCs w:val="14"/>
+          <w:shd w:val="clear" w:fill="1F1F1F"/>
+          <w:lang w:val="en-US" w:eastAsia="zh-CN" w:bidi="ar"/>
+          <w14:ligatures w14:val="standardContextual"/>
+        </w:rPr>
+        <w:t xml:space="preserve"> { </w:t>
+      </w:r>
+      <w:r>
+        <w:rPr>
+          <w:rFonts w:hint="default" w:ascii="Consolas" w:hAnsi="Consolas" w:eastAsia="Consolas" w:cs="Consolas"/>
+          <w:b w:val="0"/>
+          <w:bCs w:val="0"/>
+          <w:color w:val="9CDCFE"/>
+          <w:kern w:val="0"/>
+          <w:sz w:val="14"/>
+          <w:szCs w:val="14"/>
+          <w:shd w:val="clear" w:fill="1F1F1F"/>
+          <w:lang w:val="en-US" w:eastAsia="zh-CN" w:bidi="ar"/>
+          <w14:ligatures w14:val="standardContextual"/>
+        </w:rPr>
+        <w:t>configureStore</w:t>
+      </w:r>
+      <w:r>
+        <w:rPr>
+          <w:rFonts w:hint="default" w:ascii="Consolas" w:hAnsi="Consolas" w:eastAsia="Consolas" w:cs="Consolas"/>
+          <w:b w:val="0"/>
+          <w:bCs w:val="0"/>
+          <w:color w:val="CCCCCC"/>
+          <w:kern w:val="0"/>
+          <w:sz w:val="14"/>
+          <w:szCs w:val="14"/>
+          <w:shd w:val="clear" w:fill="1F1F1F"/>
+          <w:lang w:val="en-US" w:eastAsia="zh-CN" w:bidi="ar"/>
+          <w14:ligatures w14:val="standardContextual"/>
+        </w:rPr>
+        <w:t xml:space="preserve"> } </w:t>
+      </w:r>
+      <w:r>
+        <w:rPr>
+          <w:rFonts w:hint="default" w:ascii="Consolas" w:hAnsi="Consolas" w:eastAsia="Consolas" w:cs="Consolas"/>
+          <w:b w:val="0"/>
+          <w:bCs w:val="0"/>
+          <w:color w:val="C586C0"/>
+          <w:kern w:val="0"/>
+          <w:sz w:val="14"/>
+          <w:szCs w:val="14"/>
+          <w:shd w:val="clear" w:fill="1F1F1F"/>
+          <w:lang w:val="en-US" w:eastAsia="zh-CN" w:bidi="ar"/>
+          <w14:ligatures w14:val="standardContextual"/>
+        </w:rPr>
+        <w:t>from</w:t>
+      </w:r>
+      <w:r>
+        <w:rPr>
+          <w:rFonts w:hint="default" w:ascii="Consolas" w:hAnsi="Consolas" w:eastAsia="Consolas" w:cs="Consolas"/>
+          <w:b w:val="0"/>
+          <w:bCs w:val="0"/>
+          <w:color w:val="CCCCCC"/>
+          <w:kern w:val="0"/>
+          <w:sz w:val="14"/>
+          <w:szCs w:val="14"/>
+          <w:shd w:val="clear" w:fill="1F1F1F"/>
+          <w:lang w:val="en-US" w:eastAsia="zh-CN" w:bidi="ar"/>
+          <w14:ligatures w14:val="standardContextual"/>
+        </w:rPr>
+        <w:t xml:space="preserve"> </w:t>
+      </w:r>
+      <w:r>
+        <w:rPr>
+          <w:rFonts w:hint="default" w:ascii="Consolas" w:hAnsi="Consolas" w:eastAsia="Consolas" w:cs="Consolas"/>
+          <w:b w:val="0"/>
+          <w:bCs w:val="0"/>
+          <w:color w:val="CE9178"/>
+          <w:kern w:val="0"/>
+          <w:sz w:val="14"/>
+          <w:szCs w:val="14"/>
+          <w:shd w:val="clear" w:fill="1F1F1F"/>
+          <w:lang w:val="en-US" w:eastAsia="zh-CN" w:bidi="ar"/>
+          <w14:ligatures w14:val="standardContextual"/>
+        </w:rPr>
+        <w:t>"@reduxjs/toolkit"</w:t>
+      </w:r>
+      <w:r>
+        <w:rPr>
+          <w:rFonts w:hint="default" w:ascii="Consolas" w:hAnsi="Consolas" w:eastAsia="Consolas" w:cs="Consolas"/>
+          <w:b w:val="0"/>
+          <w:bCs w:val="0"/>
+          <w:color w:val="CCCCCC"/>
+          <w:kern w:val="0"/>
+          <w:sz w:val="14"/>
+          <w:szCs w:val="14"/>
+          <w:shd w:val="clear" w:fill="1F1F1F"/>
+          <w:lang w:val="en-US" w:eastAsia="zh-CN" w:bidi="ar"/>
+          <w14:ligatures w14:val="standardContextual"/>
+        </w:rPr>
+        <w:t>;</w:t>
+      </w:r>
+    </w:p>
+    <w:p>
+      <w:pPr>
+        <w:keepNext w:val="0"/>
+        <w:keepLines w:val="0"/>
+        <w:widowControl/>
+        <w:suppressLineNumbers w:val="0"/>
+        <w:shd w:val="clear" w:fill="1F1F1F"/>
+        <w:spacing w:line="190" w:lineRule="atLeast"/>
+        <w:jc w:val="left"/>
+        <w:rPr>
+          <w:rFonts w:hint="default" w:ascii="Consolas" w:hAnsi="Consolas" w:eastAsia="Consolas" w:cs="Consolas"/>
+          <w:b w:val="0"/>
+          <w:bCs w:val="0"/>
+          <w:color w:val="CCCCCC"/>
+          <w:sz w:val="14"/>
+          <w:szCs w:val="14"/>
+        </w:rPr>
+      </w:pPr>
+      <w:r>
+        <w:rPr>
+          <w:rFonts w:hint="default" w:ascii="Consolas" w:hAnsi="Consolas" w:eastAsia="Consolas" w:cs="Consolas"/>
+          <w:b w:val="0"/>
+          <w:bCs w:val="0"/>
+          <w:color w:val="C586C0"/>
+          <w:kern w:val="0"/>
+          <w:sz w:val="14"/>
+          <w:szCs w:val="14"/>
+          <w:shd w:val="clear" w:fill="1F1F1F"/>
+          <w:lang w:val="en-US" w:eastAsia="zh-CN" w:bidi="ar"/>
+          <w14:ligatures w14:val="standardContextual"/>
+        </w:rPr>
+        <w:t>import</w:t>
+      </w:r>
+      <w:r>
+        <w:rPr>
+          <w:rFonts w:hint="default" w:ascii="Consolas" w:hAnsi="Consolas" w:eastAsia="Consolas" w:cs="Consolas"/>
+          <w:b w:val="0"/>
+          <w:bCs w:val="0"/>
+          <w:color w:val="CCCCCC"/>
+          <w:kern w:val="0"/>
+          <w:sz w:val="14"/>
+          <w:szCs w:val="14"/>
+          <w:shd w:val="clear" w:fill="1F1F1F"/>
+          <w:lang w:val="en-US" w:eastAsia="zh-CN" w:bidi="ar"/>
+          <w14:ligatures w14:val="standardContextual"/>
+        </w:rPr>
+        <w:t xml:space="preserve"> </w:t>
+      </w:r>
+      <w:r>
+        <w:rPr>
+          <w:rFonts w:hint="default" w:ascii="Consolas" w:hAnsi="Consolas" w:eastAsia="Consolas" w:cs="Consolas"/>
+          <w:b w:val="0"/>
+          <w:bCs w:val="0"/>
+          <w:color w:val="9CDCFE"/>
+          <w:kern w:val="0"/>
+          <w:sz w:val="14"/>
+          <w:szCs w:val="14"/>
+          <w:shd w:val="clear" w:fill="1F1F1F"/>
+          <w:lang w:val="en-US" w:eastAsia="zh-CN" w:bidi="ar"/>
+          <w14:ligatures w14:val="standardContextual"/>
+        </w:rPr>
+        <w:t>customerReducer</w:t>
+      </w:r>
+      <w:r>
+        <w:rPr>
+          <w:rFonts w:hint="default" w:ascii="Consolas" w:hAnsi="Consolas" w:eastAsia="Consolas" w:cs="Consolas"/>
+          <w:b w:val="0"/>
+          <w:bCs w:val="0"/>
+          <w:color w:val="CCCCCC"/>
+          <w:kern w:val="0"/>
+          <w:sz w:val="14"/>
+          <w:szCs w:val="14"/>
+          <w:shd w:val="clear" w:fill="1F1F1F"/>
+          <w:lang w:val="en-US" w:eastAsia="zh-CN" w:bidi="ar"/>
+          <w14:ligatures w14:val="standardContextual"/>
+        </w:rPr>
+        <w:t xml:space="preserve"> </w:t>
+      </w:r>
+      <w:r>
+        <w:rPr>
+          <w:rFonts w:hint="default" w:ascii="Consolas" w:hAnsi="Consolas" w:eastAsia="Consolas" w:cs="Consolas"/>
+          <w:b w:val="0"/>
+          <w:bCs w:val="0"/>
+          <w:color w:val="C586C0"/>
+          <w:kern w:val="0"/>
+          <w:sz w:val="14"/>
+          <w:szCs w:val="14"/>
+          <w:shd w:val="clear" w:fill="1F1F1F"/>
+          <w:lang w:val="en-US" w:eastAsia="zh-CN" w:bidi="ar"/>
+          <w14:ligatures w14:val="standardContextual"/>
+        </w:rPr>
+        <w:t>from</w:t>
+      </w:r>
+      <w:r>
+        <w:rPr>
+          <w:rFonts w:hint="default" w:ascii="Consolas" w:hAnsi="Consolas" w:eastAsia="Consolas" w:cs="Consolas"/>
+          <w:b w:val="0"/>
+          <w:bCs w:val="0"/>
+          <w:color w:val="CCCCCC"/>
+          <w:kern w:val="0"/>
+          <w:sz w:val="14"/>
+          <w:szCs w:val="14"/>
+          <w:shd w:val="clear" w:fill="1F1F1F"/>
+          <w:lang w:val="en-US" w:eastAsia="zh-CN" w:bidi="ar"/>
+          <w14:ligatures w14:val="standardContextual"/>
+        </w:rPr>
+        <w:t xml:space="preserve"> </w:t>
+      </w:r>
+      <w:r>
+        <w:rPr>
+          <w:rFonts w:hint="default" w:ascii="Consolas" w:hAnsi="Consolas" w:eastAsia="Consolas" w:cs="Consolas"/>
+          <w:b w:val="0"/>
+          <w:bCs w:val="0"/>
+          <w:color w:val="CE9178"/>
+          <w:kern w:val="0"/>
+          <w:sz w:val="14"/>
+          <w:szCs w:val="14"/>
+          <w:shd w:val="clear" w:fill="1F1F1F"/>
+          <w:lang w:val="en-US" w:eastAsia="zh-CN" w:bidi="ar"/>
+          <w14:ligatures w14:val="standardContextual"/>
+        </w:rPr>
+        <w:t>'./customerSlice'</w:t>
+      </w:r>
+      <w:r>
+        <w:rPr>
+          <w:rFonts w:hint="default" w:ascii="Consolas" w:hAnsi="Consolas" w:eastAsia="Consolas" w:cs="Consolas"/>
+          <w:b w:val="0"/>
+          <w:bCs w:val="0"/>
+          <w:color w:val="CCCCCC"/>
+          <w:kern w:val="0"/>
+          <w:sz w:val="14"/>
+          <w:szCs w:val="14"/>
+          <w:shd w:val="clear" w:fill="1F1F1F"/>
+          <w:lang w:val="en-US" w:eastAsia="zh-CN" w:bidi="ar"/>
+          <w14:ligatures w14:val="standardContextual"/>
+        </w:rPr>
+        <w:t>;</w:t>
+      </w:r>
+    </w:p>
+    <w:p>
+      <w:pPr>
+        <w:keepNext w:val="0"/>
+        <w:keepLines w:val="0"/>
+        <w:widowControl/>
+        <w:suppressLineNumbers w:val="0"/>
+        <w:shd w:val="clear" w:fill="1F1F1F"/>
+        <w:spacing w:line="190" w:lineRule="atLeast"/>
+        <w:jc w:val="left"/>
+        <w:rPr>
+          <w:rFonts w:hint="default" w:ascii="Consolas" w:hAnsi="Consolas" w:eastAsia="Consolas" w:cs="Consolas"/>
+          <w:b w:val="0"/>
+          <w:bCs w:val="0"/>
+          <w:color w:val="CCCCCC"/>
+          <w:sz w:val="14"/>
+          <w:szCs w:val="14"/>
+        </w:rPr>
+      </w:pPr>
+    </w:p>
+    <w:p>
+      <w:pPr>
+        <w:keepNext w:val="0"/>
+        <w:keepLines w:val="0"/>
+        <w:widowControl/>
+        <w:suppressLineNumbers w:val="0"/>
+        <w:shd w:val="clear" w:fill="1F1F1F"/>
+        <w:spacing w:line="190" w:lineRule="atLeast"/>
+        <w:jc w:val="left"/>
+        <w:rPr>
+          <w:rFonts w:hint="default" w:ascii="Consolas" w:hAnsi="Consolas" w:eastAsia="Consolas" w:cs="Consolas"/>
+          <w:b w:val="0"/>
+          <w:bCs w:val="0"/>
+          <w:color w:val="CCCCCC"/>
+          <w:sz w:val="14"/>
+          <w:szCs w:val="14"/>
+        </w:rPr>
+      </w:pPr>
+      <w:r>
+        <w:rPr>
+          <w:rFonts w:hint="default" w:ascii="Consolas" w:hAnsi="Consolas" w:eastAsia="Consolas" w:cs="Consolas"/>
+          <w:b w:val="0"/>
+          <w:bCs w:val="0"/>
+          <w:color w:val="C586C0"/>
+          <w:kern w:val="0"/>
+          <w:sz w:val="14"/>
+          <w:szCs w:val="14"/>
+          <w:shd w:val="clear" w:fill="1F1F1F"/>
+          <w:lang w:val="en-US" w:eastAsia="zh-CN" w:bidi="ar"/>
+          <w14:ligatures w14:val="standardContextual"/>
+        </w:rPr>
+        <w:t>export</w:t>
+      </w:r>
+      <w:r>
+        <w:rPr>
+          <w:rFonts w:hint="default" w:ascii="Consolas" w:hAnsi="Consolas" w:eastAsia="Consolas" w:cs="Consolas"/>
+          <w:b w:val="0"/>
+          <w:bCs w:val="0"/>
+          <w:color w:val="CCCCCC"/>
+          <w:kern w:val="0"/>
+          <w:sz w:val="14"/>
+          <w:szCs w:val="14"/>
+          <w:shd w:val="clear" w:fill="1F1F1F"/>
+          <w:lang w:val="en-US" w:eastAsia="zh-CN" w:bidi="ar"/>
+          <w14:ligatures w14:val="standardContextual"/>
+        </w:rPr>
+        <w:t xml:space="preserve"> </w:t>
+      </w:r>
+      <w:r>
+        <w:rPr>
+          <w:rFonts w:hint="default" w:ascii="Consolas" w:hAnsi="Consolas" w:eastAsia="Consolas" w:cs="Consolas"/>
+          <w:b w:val="0"/>
+          <w:bCs w:val="0"/>
+          <w:color w:val="569CD6"/>
+          <w:kern w:val="0"/>
+          <w:sz w:val="14"/>
+          <w:szCs w:val="14"/>
+          <w:shd w:val="clear" w:fill="1F1F1F"/>
+          <w:lang w:val="en-US" w:eastAsia="zh-CN" w:bidi="ar"/>
+          <w14:ligatures w14:val="standardContextual"/>
+        </w:rPr>
+        <w:t>const</w:t>
+      </w:r>
+      <w:r>
+        <w:rPr>
+          <w:rFonts w:hint="default" w:ascii="Consolas" w:hAnsi="Consolas" w:eastAsia="Consolas" w:cs="Consolas"/>
+          <w:b w:val="0"/>
+          <w:bCs w:val="0"/>
+          <w:color w:val="CCCCCC"/>
+          <w:kern w:val="0"/>
+          <w:sz w:val="14"/>
+          <w:szCs w:val="14"/>
+          <w:shd w:val="clear" w:fill="1F1F1F"/>
+          <w:lang w:val="en-US" w:eastAsia="zh-CN" w:bidi="ar"/>
+          <w14:ligatures w14:val="standardContextual"/>
+        </w:rPr>
+        <w:t xml:space="preserve"> </w:t>
+      </w:r>
+      <w:r>
+        <w:rPr>
+          <w:rFonts w:hint="default" w:ascii="Consolas" w:hAnsi="Consolas" w:eastAsia="Consolas" w:cs="Consolas"/>
+          <w:b w:val="0"/>
+          <w:bCs w:val="0"/>
+          <w:color w:val="4FC1FF"/>
+          <w:kern w:val="0"/>
+          <w:sz w:val="14"/>
+          <w:szCs w:val="14"/>
+          <w:shd w:val="clear" w:fill="1F1F1F"/>
+          <w:lang w:val="en-US" w:eastAsia="zh-CN" w:bidi="ar"/>
+          <w14:ligatures w14:val="standardContextual"/>
+        </w:rPr>
+        <w:t>store</w:t>
+      </w:r>
+      <w:r>
+        <w:rPr>
+          <w:rFonts w:hint="default" w:ascii="Consolas" w:hAnsi="Consolas" w:eastAsia="Consolas" w:cs="Consolas"/>
+          <w:b w:val="0"/>
+          <w:bCs w:val="0"/>
+          <w:color w:val="CCCCCC"/>
+          <w:kern w:val="0"/>
+          <w:sz w:val="14"/>
+          <w:szCs w:val="14"/>
+          <w:shd w:val="clear" w:fill="1F1F1F"/>
+          <w:lang w:val="en-US" w:eastAsia="zh-CN" w:bidi="ar"/>
+          <w14:ligatures w14:val="standardContextual"/>
+        </w:rPr>
+        <w:t xml:space="preserve"> </w:t>
+      </w:r>
+      <w:r>
+        <w:rPr>
+          <w:rFonts w:hint="default" w:ascii="Consolas" w:hAnsi="Consolas" w:eastAsia="Consolas" w:cs="Consolas"/>
+          <w:b w:val="0"/>
+          <w:bCs w:val="0"/>
+          <w:color w:val="D4D4D4"/>
+          <w:kern w:val="0"/>
+          <w:sz w:val="14"/>
+          <w:szCs w:val="14"/>
+          <w:shd w:val="clear" w:fill="1F1F1F"/>
+          <w:lang w:val="en-US" w:eastAsia="zh-CN" w:bidi="ar"/>
+          <w14:ligatures w14:val="standardContextual"/>
+        </w:rPr>
+        <w:t>=</w:t>
+      </w:r>
+      <w:r>
+        <w:rPr>
+          <w:rFonts w:hint="default" w:ascii="Consolas" w:hAnsi="Consolas" w:eastAsia="Consolas" w:cs="Consolas"/>
+          <w:b w:val="0"/>
+          <w:bCs w:val="0"/>
+          <w:color w:val="CCCCCC"/>
+          <w:kern w:val="0"/>
+          <w:sz w:val="14"/>
+          <w:szCs w:val="14"/>
+          <w:shd w:val="clear" w:fill="1F1F1F"/>
+          <w:lang w:val="en-US" w:eastAsia="zh-CN" w:bidi="ar"/>
+          <w14:ligatures w14:val="standardContextual"/>
+        </w:rPr>
+        <w:t xml:space="preserve"> </w:t>
+      </w:r>
+      <w:r>
+        <w:rPr>
+          <w:rFonts w:hint="default" w:ascii="Consolas" w:hAnsi="Consolas" w:eastAsia="Consolas" w:cs="Consolas"/>
+          <w:b w:val="0"/>
+          <w:bCs w:val="0"/>
+          <w:color w:val="DCDCAA"/>
+          <w:kern w:val="0"/>
+          <w:sz w:val="14"/>
+          <w:szCs w:val="14"/>
+          <w:shd w:val="clear" w:fill="1F1F1F"/>
+          <w:lang w:val="en-US" w:eastAsia="zh-CN" w:bidi="ar"/>
+          <w14:ligatures w14:val="standardContextual"/>
+        </w:rPr>
+        <w:t>configureStore</w:t>
+      </w:r>
+      <w:r>
+        <w:rPr>
+          <w:rFonts w:hint="default" w:ascii="Consolas" w:hAnsi="Consolas" w:eastAsia="Consolas" w:cs="Consolas"/>
+          <w:b w:val="0"/>
+          <w:bCs w:val="0"/>
+          <w:color w:val="CCCCCC"/>
+          <w:kern w:val="0"/>
+          <w:sz w:val="14"/>
+          <w:szCs w:val="14"/>
+          <w:shd w:val="clear" w:fill="1F1F1F"/>
+          <w:lang w:val="en-US" w:eastAsia="zh-CN" w:bidi="ar"/>
+          <w14:ligatures w14:val="standardContextual"/>
+        </w:rPr>
+        <w:t>({</w:t>
+      </w:r>
+    </w:p>
+    <w:p>
+      <w:pPr>
+        <w:keepNext w:val="0"/>
+        <w:keepLines w:val="0"/>
+        <w:widowControl/>
+        <w:suppressLineNumbers w:val="0"/>
+        <w:shd w:val="clear" w:fill="1F1F1F"/>
+        <w:spacing w:line="190" w:lineRule="atLeast"/>
+        <w:jc w:val="left"/>
+        <w:rPr>
+          <w:rFonts w:hint="default" w:ascii="Consolas" w:hAnsi="Consolas" w:eastAsia="Consolas" w:cs="Consolas"/>
+          <w:b w:val="0"/>
+          <w:bCs w:val="0"/>
+          <w:color w:val="CCCCCC"/>
+          <w:sz w:val="14"/>
+          <w:szCs w:val="14"/>
+        </w:rPr>
+      </w:pPr>
+      <w:r>
+        <w:rPr>
+          <w:rFonts w:hint="default" w:ascii="Consolas" w:hAnsi="Consolas" w:eastAsia="Consolas" w:cs="Consolas"/>
+          <w:b w:val="0"/>
+          <w:bCs w:val="0"/>
+          <w:color w:val="CCCCCC"/>
+          <w:kern w:val="0"/>
+          <w:sz w:val="14"/>
+          <w:szCs w:val="14"/>
+          <w:shd w:val="clear" w:fill="1F1F1F"/>
+          <w:lang w:val="en-US" w:eastAsia="zh-CN" w:bidi="ar"/>
+          <w14:ligatures w14:val="standardContextual"/>
+        </w:rPr>
+        <w:t xml:space="preserve">    </w:t>
+      </w:r>
+      <w:r>
+        <w:rPr>
+          <w:rFonts w:hint="default" w:ascii="Consolas" w:hAnsi="Consolas" w:eastAsia="Consolas" w:cs="Consolas"/>
+          <w:b w:val="0"/>
+          <w:bCs w:val="0"/>
+          <w:color w:val="9CDCFE"/>
+          <w:kern w:val="0"/>
+          <w:sz w:val="14"/>
+          <w:szCs w:val="14"/>
+          <w:shd w:val="clear" w:fill="1F1F1F"/>
+          <w:lang w:val="en-US" w:eastAsia="zh-CN" w:bidi="ar"/>
+          <w14:ligatures w14:val="standardContextual"/>
+        </w:rPr>
+        <w:t>reducer :</w:t>
+      </w:r>
+      <w:r>
+        <w:rPr>
+          <w:rFonts w:hint="default" w:ascii="Consolas" w:hAnsi="Consolas" w:eastAsia="Consolas" w:cs="Consolas"/>
+          <w:b w:val="0"/>
+          <w:bCs w:val="0"/>
+          <w:color w:val="CCCCCC"/>
+          <w:kern w:val="0"/>
+          <w:sz w:val="14"/>
+          <w:szCs w:val="14"/>
+          <w:shd w:val="clear" w:fill="1F1F1F"/>
+          <w:lang w:val="en-US" w:eastAsia="zh-CN" w:bidi="ar"/>
+          <w14:ligatures w14:val="standardContextual"/>
+        </w:rPr>
+        <w:t>{</w:t>
+      </w:r>
+    </w:p>
+    <w:p>
+      <w:pPr>
+        <w:keepNext w:val="0"/>
+        <w:keepLines w:val="0"/>
+        <w:widowControl/>
+        <w:suppressLineNumbers w:val="0"/>
+        <w:shd w:val="clear" w:fill="1F1F1F"/>
+        <w:spacing w:line="190" w:lineRule="atLeast"/>
+        <w:jc w:val="left"/>
+        <w:rPr>
+          <w:rFonts w:hint="default" w:ascii="Consolas" w:hAnsi="Consolas" w:eastAsia="Consolas" w:cs="Consolas"/>
+          <w:b w:val="0"/>
+          <w:bCs w:val="0"/>
+          <w:color w:val="CCCCCC"/>
+          <w:sz w:val="14"/>
+          <w:szCs w:val="14"/>
+        </w:rPr>
+      </w:pPr>
+      <w:r>
+        <w:rPr>
+          <w:rFonts w:hint="default" w:ascii="Consolas" w:hAnsi="Consolas" w:eastAsia="Consolas" w:cs="Consolas"/>
+          <w:b w:val="0"/>
+          <w:bCs w:val="0"/>
+          <w:color w:val="CCCCCC"/>
+          <w:kern w:val="0"/>
+          <w:sz w:val="14"/>
+          <w:szCs w:val="14"/>
+          <w:shd w:val="clear" w:fill="1F1F1F"/>
+          <w:lang w:val="en-US" w:eastAsia="zh-CN" w:bidi="ar"/>
+          <w14:ligatures w14:val="standardContextual"/>
+        </w:rPr>
+        <w:t xml:space="preserve">        </w:t>
+      </w:r>
+      <w:r>
+        <w:rPr>
+          <w:rFonts w:hint="default" w:ascii="Consolas" w:hAnsi="Consolas" w:eastAsia="Consolas" w:cs="Consolas"/>
+          <w:b w:val="0"/>
+          <w:bCs w:val="0"/>
+          <w:color w:val="DCDCAA"/>
+          <w:kern w:val="0"/>
+          <w:sz w:val="14"/>
+          <w:szCs w:val="14"/>
+          <w:shd w:val="clear" w:fill="1F1F1F"/>
+          <w:lang w:val="en-US" w:eastAsia="zh-CN" w:bidi="ar"/>
+          <w14:ligatures w14:val="standardContextual"/>
+        </w:rPr>
+        <w:t>customers</w:t>
+      </w:r>
+      <w:r>
+        <w:rPr>
+          <w:rFonts w:hint="default" w:ascii="Consolas" w:hAnsi="Consolas" w:eastAsia="Consolas" w:cs="Consolas"/>
+          <w:b w:val="0"/>
+          <w:bCs w:val="0"/>
+          <w:color w:val="9CDCFE"/>
+          <w:kern w:val="0"/>
+          <w:sz w:val="14"/>
+          <w:szCs w:val="14"/>
+          <w:shd w:val="clear" w:fill="1F1F1F"/>
+          <w:lang w:val="en-US" w:eastAsia="zh-CN" w:bidi="ar"/>
+          <w14:ligatures w14:val="standardContextual"/>
+        </w:rPr>
+        <w:t xml:space="preserve"> :</w:t>
+      </w:r>
+      <w:r>
+        <w:rPr>
+          <w:rFonts w:hint="default" w:ascii="Consolas" w:hAnsi="Consolas" w:eastAsia="Consolas" w:cs="Consolas"/>
+          <w:b w:val="0"/>
+          <w:bCs w:val="0"/>
+          <w:color w:val="CCCCCC"/>
+          <w:kern w:val="0"/>
+          <w:sz w:val="14"/>
+          <w:szCs w:val="14"/>
+          <w:shd w:val="clear" w:fill="1F1F1F"/>
+          <w:lang w:val="en-US" w:eastAsia="zh-CN" w:bidi="ar"/>
+          <w14:ligatures w14:val="standardContextual"/>
+        </w:rPr>
+        <w:t xml:space="preserve"> </w:t>
+      </w:r>
+      <w:r>
+        <w:rPr>
+          <w:rFonts w:hint="default" w:ascii="Consolas" w:hAnsi="Consolas" w:eastAsia="Consolas" w:cs="Consolas"/>
+          <w:b w:val="0"/>
+          <w:bCs w:val="0"/>
+          <w:color w:val="DCDCAA"/>
+          <w:kern w:val="0"/>
+          <w:sz w:val="14"/>
+          <w:szCs w:val="14"/>
+          <w:shd w:val="clear" w:fill="1F1F1F"/>
+          <w:lang w:val="en-US" w:eastAsia="zh-CN" w:bidi="ar"/>
+          <w14:ligatures w14:val="standardContextual"/>
+        </w:rPr>
+        <w:t>customerReducer</w:t>
+      </w:r>
+    </w:p>
+    <w:p>
+      <w:pPr>
+        <w:keepNext w:val="0"/>
+        <w:keepLines w:val="0"/>
+        <w:widowControl/>
+        <w:suppressLineNumbers w:val="0"/>
+        <w:shd w:val="clear" w:fill="1F1F1F"/>
+        <w:spacing w:line="190" w:lineRule="atLeast"/>
+        <w:jc w:val="left"/>
+        <w:rPr>
+          <w:rFonts w:hint="default" w:ascii="Consolas" w:hAnsi="Consolas" w:eastAsia="Consolas" w:cs="Consolas"/>
+          <w:b w:val="0"/>
+          <w:bCs w:val="0"/>
+          <w:color w:val="CCCCCC"/>
+          <w:sz w:val="14"/>
+          <w:szCs w:val="14"/>
+        </w:rPr>
+      </w:pPr>
+      <w:r>
+        <w:rPr>
+          <w:rFonts w:hint="default" w:ascii="Consolas" w:hAnsi="Consolas" w:eastAsia="Consolas" w:cs="Consolas"/>
+          <w:b w:val="0"/>
+          <w:bCs w:val="0"/>
+          <w:color w:val="CCCCCC"/>
+          <w:kern w:val="0"/>
+          <w:sz w:val="14"/>
+          <w:szCs w:val="14"/>
+          <w:shd w:val="clear" w:fill="1F1F1F"/>
+          <w:lang w:val="en-US" w:eastAsia="zh-CN" w:bidi="ar"/>
+          <w14:ligatures w14:val="standardContextual"/>
+        </w:rPr>
+        <w:t>    }</w:t>
+      </w:r>
+    </w:p>
+    <w:p>
+      <w:pPr>
+        <w:keepNext w:val="0"/>
+        <w:keepLines w:val="0"/>
+        <w:widowControl/>
+        <w:suppressLineNumbers w:val="0"/>
+        <w:shd w:val="clear" w:fill="1F1F1F"/>
+        <w:spacing w:line="190" w:lineRule="atLeast"/>
+        <w:jc w:val="left"/>
+        <w:rPr>
+          <w:rFonts w:hint="default" w:ascii="Consolas" w:hAnsi="Consolas" w:eastAsia="Consolas" w:cs="Consolas"/>
+          <w:b w:val="0"/>
+          <w:bCs w:val="0"/>
+          <w:color w:val="CCCCCC"/>
+          <w:sz w:val="14"/>
+          <w:szCs w:val="14"/>
+        </w:rPr>
+      </w:pPr>
+      <w:r>
+        <w:rPr>
+          <w:rFonts w:hint="default" w:ascii="Consolas" w:hAnsi="Consolas" w:eastAsia="Consolas" w:cs="Consolas"/>
+          <w:b w:val="0"/>
+          <w:bCs w:val="0"/>
+          <w:color w:val="CCCCCC"/>
+          <w:kern w:val="0"/>
+          <w:sz w:val="14"/>
+          <w:szCs w:val="14"/>
+          <w:shd w:val="clear" w:fill="1F1F1F"/>
+          <w:lang w:val="en-US" w:eastAsia="zh-CN" w:bidi="ar"/>
+          <w14:ligatures w14:val="standardContextual"/>
+        </w:rPr>
+        <w:t>})</w:t>
+      </w:r>
+    </w:p>
+    <w:p>
+      <w:pPr>
+        <w:rPr>
+          <w:rFonts w:hint="default"/>
+          <w:lang w:val="en-US"/>
+        </w:rPr>
+      </w:pPr>
+    </w:p>
+    <w:p>
+      <w:r>
+        <w:drawing>
+          <wp:inline distT="0" distB="0" distL="114300" distR="114300">
+            <wp:extent cx="5724525" cy="2934335"/>
+            <wp:effectExtent l="0" t="0" r="3175" b="12065"/>
+            <wp:docPr id="4" name="Picture 2"/>
+            <wp:cNvGraphicFramePr>
+              <a:graphicFrameLocks xmlns:a="http://schemas.openxmlformats.org/drawingml/2006/main" noChangeAspect="1"/>
+            </wp:cNvGraphicFramePr>
+            <a:graphic xmlns:a="http://schemas.openxmlformats.org/drawingml/2006/main">
+              <a:graphicData uri="http://schemas.openxmlformats.org/drawingml/2006/picture">
+                <pic:pic xmlns:pic="http://schemas.openxmlformats.org/drawingml/2006/picture">
+                  <pic:nvPicPr>
+                    <pic:cNvPr id="4" name="Picture 2"/>
+                    <pic:cNvPicPr>
+                      <a:picLocks noChangeAspect="1"/>
+                    </pic:cNvPicPr>
+                  </pic:nvPicPr>
+                  <pic:blipFill>
+                    <a:blip r:embed="rId10"/>
+                    <a:stretch>
+                      <a:fillRect/>
+                    </a:stretch>
+                  </pic:blipFill>
+                  <pic:spPr>
+                    <a:xfrm>
+                      <a:off x="0" y="0"/>
+                      <a:ext cx="5724525" cy="2934335"/>
+                    </a:xfrm>
+                    <a:prstGeom prst="rect">
+                      <a:avLst/>
+                    </a:prstGeom>
+                    <a:noFill/>
+                    <a:ln>
+                      <a:noFill/>
+                    </a:ln>
+                  </pic:spPr>
+                </pic:pic>
+              </a:graphicData>
+            </a:graphic>
+          </wp:inline>
+        </w:drawing>
+      </w:r>
+    </w:p>
+    <w:p/>
+    <w:p>
+      <w:r>
+        <w:drawing>
+          <wp:inline distT="0" distB="0" distL="114300" distR="114300">
+            <wp:extent cx="5728970" cy="3690620"/>
+            <wp:effectExtent l="0" t="0" r="11430" b="5080"/>
+            <wp:docPr id="5" name="Picture 3"/>
+            <wp:cNvGraphicFramePr>
+              <a:graphicFrameLocks xmlns:a="http://schemas.openxmlformats.org/drawingml/2006/main" noChangeAspect="1"/>
+            </wp:cNvGraphicFramePr>
+            <a:graphic xmlns:a="http://schemas.openxmlformats.org/drawingml/2006/main">
+              <a:graphicData uri="http://schemas.openxmlformats.org/drawingml/2006/picture">
+                <pic:pic xmlns:pic="http://schemas.openxmlformats.org/drawingml/2006/picture">
+                  <pic:nvPicPr>
+                    <pic:cNvPr id="5" name="Picture 3"/>
+                    <pic:cNvPicPr>
+                      <a:picLocks noChangeAspect="1"/>
+                    </pic:cNvPicPr>
+                  </pic:nvPicPr>
+                  <pic:blipFill>
+                    <a:blip r:embed="rId11"/>
+                    <a:srcRect l="144" t="1376" r="-144" b="-1376"/>
+                    <a:stretch>
+                      <a:fillRect/>
+                    </a:stretch>
+                  </pic:blipFill>
+                  <pic:spPr>
+                    <a:xfrm>
+                      <a:off x="0" y="0"/>
+                      <a:ext cx="5728970" cy="3690620"/>
+                    </a:xfrm>
+                    <a:prstGeom prst="rect">
+                      <a:avLst/>
+                    </a:prstGeom>
+                    <a:noFill/>
+                    <a:ln>
+                      <a:noFill/>
+                    </a:ln>
+                  </pic:spPr>
+                </pic:pic>
+              </a:graphicData>
+            </a:graphic>
+          </wp:inline>
+        </w:drawing>
+      </w:r>
+    </w:p>
+    <w:p/>
+    <w:p>
+      <w:r>
+        <w:drawing>
+          <wp:inline distT="0" distB="0" distL="114300" distR="114300">
+            <wp:extent cx="5730875" cy="3164205"/>
+            <wp:effectExtent l="0" t="0" r="9525" b="10795"/>
+            <wp:docPr id="6" name="Picture 4"/>
+            <wp:cNvGraphicFramePr>
+              <a:graphicFrameLocks xmlns:a="http://schemas.openxmlformats.org/drawingml/2006/main" noChangeAspect="1"/>
+            </wp:cNvGraphicFramePr>
+            <a:graphic xmlns:a="http://schemas.openxmlformats.org/drawingml/2006/main">
+              <a:graphicData uri="http://schemas.openxmlformats.org/drawingml/2006/picture">
+                <pic:pic xmlns:pic="http://schemas.openxmlformats.org/drawingml/2006/picture">
+                  <pic:nvPicPr>
+                    <pic:cNvPr id="6" name="Picture 4"/>
+                    <pic:cNvPicPr>
+                      <a:picLocks noChangeAspect="1"/>
+                    </pic:cNvPicPr>
+                  </pic:nvPicPr>
+                  <pic:blipFill>
+                    <a:blip r:embed="rId12"/>
+                    <a:stretch>
+                      <a:fillRect/>
+                    </a:stretch>
+                  </pic:blipFill>
+                  <pic:spPr>
+                    <a:xfrm>
+                      <a:off x="0" y="0"/>
+                      <a:ext cx="5730875" cy="3164205"/>
+                    </a:xfrm>
+                    <a:prstGeom prst="rect">
+                      <a:avLst/>
+                    </a:prstGeom>
+                    <a:noFill/>
+                    <a:ln>
+                      <a:noFill/>
+                    </a:ln>
+                  </pic:spPr>
+                </pic:pic>
+              </a:graphicData>
+            </a:graphic>
+          </wp:inline>
+        </w:drawing>
+      </w:r>
+    </w:p>
+    <w:p>
+      <w:r>
+        <w:drawing>
+          <wp:inline distT="0" distB="0" distL="114300" distR="114300">
+            <wp:extent cx="5730875" cy="2923540"/>
+            <wp:effectExtent l="0" t="0" r="9525" b="10160"/>
+            <wp:docPr id="7" name="Picture 5"/>
+            <wp:cNvGraphicFramePr>
+              <a:graphicFrameLocks xmlns:a="http://schemas.openxmlformats.org/drawingml/2006/main" noChangeAspect="1"/>
+            </wp:cNvGraphicFramePr>
+            <a:graphic xmlns:a="http://schemas.openxmlformats.org/drawingml/2006/main">
+              <a:graphicData uri="http://schemas.openxmlformats.org/drawingml/2006/picture">
+                <pic:pic xmlns:pic="http://schemas.openxmlformats.org/drawingml/2006/picture">
+                  <pic:nvPicPr>
+                    <pic:cNvPr id="7" name="Picture 5"/>
+                    <pic:cNvPicPr>
+                      <a:picLocks noChangeAspect="1"/>
+                    </pic:cNvPicPr>
+                  </pic:nvPicPr>
+                  <pic:blipFill>
+                    <a:blip r:embed="rId13"/>
+                    <a:stretch>
+                      <a:fillRect/>
+                    </a:stretch>
+                  </pic:blipFill>
+                  <pic:spPr>
+                    <a:xfrm>
+                      <a:off x="0" y="0"/>
+                      <a:ext cx="5730875" cy="2923540"/>
+                    </a:xfrm>
+                    <a:prstGeom prst="rect">
+                      <a:avLst/>
+                    </a:prstGeom>
+                    <a:noFill/>
+                    <a:ln>
+                      <a:noFill/>
+                    </a:ln>
+                  </pic:spPr>
+                </pic:pic>
+              </a:graphicData>
+            </a:graphic>
+          </wp:inline>
+        </w:drawing>
+      </w:r>
+    </w:p>
+    <w:p/>
+    <w:p>
+      <w:r>
+        <w:drawing>
+          <wp:inline distT="0" distB="0" distL="114300" distR="114300">
+            <wp:extent cx="5728970" cy="2598420"/>
+            <wp:effectExtent l="0" t="0" r="11430" b="5080"/>
+            <wp:docPr id="8" name="Picture 6"/>
+            <wp:cNvGraphicFramePr>
+              <a:graphicFrameLocks xmlns:a="http://schemas.openxmlformats.org/drawingml/2006/main" noChangeAspect="1"/>
+            </wp:cNvGraphicFramePr>
+            <a:graphic xmlns:a="http://schemas.openxmlformats.org/drawingml/2006/main">
+              <a:graphicData uri="http://schemas.openxmlformats.org/drawingml/2006/picture">
+                <pic:pic xmlns:pic="http://schemas.openxmlformats.org/drawingml/2006/picture">
+                  <pic:nvPicPr>
+                    <pic:cNvPr id="8" name="Picture 6"/>
+                    <pic:cNvPicPr>
+                      <a:picLocks noChangeAspect="1"/>
+                    </pic:cNvPicPr>
+                  </pic:nvPicPr>
+                  <pic:blipFill>
+                    <a:blip r:embed="rId14"/>
+                    <a:stretch>
+                      <a:fillRect/>
+                    </a:stretch>
+                  </pic:blipFill>
+                  <pic:spPr>
+                    <a:xfrm>
+                      <a:off x="0" y="0"/>
+                      <a:ext cx="5728970" cy="2598420"/>
+                    </a:xfrm>
+                    <a:prstGeom prst="rect">
+                      <a:avLst/>
+                    </a:prstGeom>
+                    <a:noFill/>
+                    <a:ln>
+                      <a:noFill/>
+                    </a:ln>
+                  </pic:spPr>
+                </pic:pic>
+              </a:graphicData>
+            </a:graphic>
+          </wp:inline>
+        </w:drawing>
+      </w:r>
+    </w:p>
+    <w:p/>
+    <w:p>
+      <w:pPr>
+        <w:rPr>
+          <w:rFonts w:hint="default"/>
+          <w:lang w:val="en-US"/>
+        </w:rPr>
+      </w:pPr>
+      <w:r>
+        <w:rPr>
+          <w:rFonts w:hint="default"/>
+          <w:lang w:val="en-US"/>
+        </w:rPr>
+        <w:t>addCustomer component add the data(customers to store)</w:t>
+      </w:r>
+    </w:p>
+    <w:p>
+      <w:pPr>
+        <w:rPr>
+          <w:rFonts w:hint="default"/>
+          <w:lang w:val="en-US"/>
+        </w:rPr>
+      </w:pPr>
+      <w:r>
+        <w:rPr>
+          <w:rFonts w:hint="default"/>
+          <w:lang w:val="en-US"/>
+        </w:rPr>
+        <w:t>viewCustomer component view the data from store.</w:t>
+      </w:r>
       <w:bookmarkStart w:id="0" w:name="_GoBack"/>
       <w:bookmarkEnd w:id="0"/>
+    </w:p>
+    <w:p>
+      <w:pPr>
+        <w:rPr>
+          <w:rFonts w:hint="default"/>
+          <w:lang w:val="en-US"/>
+        </w:rPr>
+      </w:pPr>
     </w:p>
     <w:p>
       <w:pPr>
@@ -15219,7 +17585,7 @@
     <w:lsdException w:qFormat="1" w:unhideWhenUsed="0" w:uiPriority="10" w:semiHidden="0" w:name="Title"/>
     <w:lsdException w:uiPriority="99" w:name="Closing"/>
     <w:lsdException w:uiPriority="99" w:name="Signature"/>
-    <w:lsdException w:uiPriority="1" w:semiHidden="0" w:name="Default Paragraph Font"/>
+    <w:lsdException w:qFormat="1" w:uiPriority="1" w:semiHidden="0" w:name="Default Paragraph Font"/>
     <w:lsdException w:uiPriority="99" w:name="Body Text"/>
     <w:lsdException w:uiPriority="99" w:name="Body Text Indent"/>
     <w:lsdException w:uiPriority="99" w:name="List Continue"/>
@@ -15646,6 +18012,7 @@
   <w:style w:type="character" w:default="1" w:styleId="11">
     <w:name w:val="Default Paragraph Font"/>
     <w:unhideWhenUsed/>
+    <w:qFormat/>
     <w:uiPriority w:val="1"/>
   </w:style>
   <w:style w:type="table" w:default="1" w:styleId="12">

</xml_diff>